<commit_message>
Deploying to gh-pages from @ kylekim-dev/kylekim-dev.github.io@3b9e19e7333288c0a5d002fc7d74c1336ee87d67 🚀
</commit_message>
<xml_diff>
--- a/docs/Software-Developer-Resume-KyleKim.docx
+++ b/docs/Software-Developer-Resume-KyleKim.docx
@@ -155,7 +155,7 @@
             <w:szCs w:val="20"/>
             <w:u w:val="none"/>
           </w:rPr>
-          <w:t>kyle</w:t>
+          <w:t>kylekim</w:t>
         </w:r>
         <w:proofErr w:type="spellEnd"/>
         <w:r>
@@ -166,29 +166,7 @@
             <w:szCs w:val="20"/>
             <w:u w:val="none"/>
           </w:rPr>
-          <w:t>-</w:t>
-        </w:r>
-        <w:proofErr w:type="spellStart"/>
-        <w:r>
-          <w:rPr>
-            <w:rStyle w:val="Hyperlink"/>
-            <w:color w:val="000000" w:themeColor="text1"/>
-            <w:sz w:val="20"/>
-            <w:szCs w:val="20"/>
-            <w:u w:val="none"/>
-          </w:rPr>
-          <w:t>kim</w:t>
-        </w:r>
-        <w:proofErr w:type="spellEnd"/>
-        <w:r>
-          <w:rPr>
-            <w:rStyle w:val="Hyperlink"/>
-            <w:color w:val="000000" w:themeColor="text1"/>
-            <w:sz w:val="20"/>
-            <w:szCs w:val="20"/>
-            <w:u w:val="none"/>
-          </w:rPr>
-          <w:t>-se</w:t>
+          <w:t>-dev</w:t>
         </w:r>
       </w:hyperlink>
       <w:r>
@@ -351,7 +329,7 @@
           </mc:Choice>
           <mc:Fallback>
             <w:pict>
-              <v:rect w14:anchorId="4AAFAE96" id="Rectangle 2" o:spid="_x0000_s1026" style="position:absolute;margin-left:36pt;margin-top:22.75pt;width:540pt;height:.5pt;z-index:-251659264;visibility:visible;mso-wrap-style:square;mso-width-percent:0;mso-height-percent:0;mso-wrap-distance-left:0;mso-wrap-distance-top:0;mso-wrap-distance-right:0;mso-wrap-distance-bottom:0;mso-position-horizontal:absolute;mso-position-horizontal-relative:page;mso-position-vertical:absolute;mso-position-vertical-relative:text;mso-width-percent:0;mso-height-percent:0;mso-width-relative:page;mso-height-relative:page;v-text-anchor:top" o:gfxdata="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" fillcolor="black" stroked="f">
+              <v:rect w14:anchorId="639DAC86" id="Rectangle 2" o:spid="_x0000_s1026" style="position:absolute;margin-left:36pt;margin-top:22.75pt;width:540pt;height:.5pt;z-index:-251659264;visibility:visible;mso-wrap-style:square;mso-width-percent:0;mso-height-percent:0;mso-wrap-distance-left:0;mso-wrap-distance-top:0;mso-wrap-distance-right:0;mso-wrap-distance-bottom:0;mso-position-horizontal:absolute;mso-position-horizontal-relative:page;mso-position-vertical:absolute;mso-position-vertical-relative:text;mso-width-percent:0;mso-height-percent:0;mso-width-relative:page;mso-height-relative:page;v-text-anchor:top" o:gfxdata="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" fillcolor="black" stroked="f">
                 <w10:wrap type="topAndBottom" anchorx="page"/>
               </v:rect>
             </w:pict>
@@ -399,21 +377,7 @@
         <w:rPr>
           <w:sz w:val="20"/>
         </w:rPr>
-        <w:t xml:space="preserve">In E-Commerce, I have experienced in developing CRM, WMS included inventory system, Filter management System, Technician Scheduling system, Automated invoicing system, API with payment </w:t>
-      </w:r>
-      <w:proofErr w:type="gramStart"/>
-      <w:r>
-        <w:rPr>
-          <w:sz w:val="20"/>
-        </w:rPr>
-        <w:t>systems(</w:t>
-      </w:r>
-      <w:proofErr w:type="gramEnd"/>
-      <w:r>
-        <w:rPr>
-          <w:sz w:val="20"/>
-        </w:rPr>
-        <w:t>Stripe, PayPal, and Athorized.net) and 10+ responsive B2B &amp; B2C website.</w:t>
+        <w:t>In E-Commerce, I have experienced in developing CRM, WMS included inventory system, Filter management System, Technician Scheduling system, Automated invoicing system, API with payment systems(Stripe, PayPal, and Athorized.net) and 10+ responsive B2B &amp; B2C website.</w:t>
       </w:r>
       <w:r>
         <w:rPr>
@@ -437,21 +401,7 @@
         <w:rPr>
           <w:sz w:val="20"/>
         </w:rPr>
-        <w:t xml:space="preserve">I like the excitement of working in a faced paced environment and am very adaptable to change. I am always maintaining a positive and </w:t>
-      </w:r>
-      <w:proofErr w:type="gramStart"/>
-      <w:r>
-        <w:rPr>
-          <w:sz w:val="20"/>
-        </w:rPr>
-        <w:t>solution oriented</w:t>
-      </w:r>
-      <w:proofErr w:type="gramEnd"/>
-      <w:r>
-        <w:rPr>
-          <w:sz w:val="20"/>
-        </w:rPr>
-        <w:t xml:space="preserve"> approach and an active listener with the ability to focus on the requirements. As a team member, I bring strong git workflow practices and experience sing agile to build software in a collaborative environment.</w:t>
+        <w:t>I like the excitement of working in a faced paced environment and am very adaptable to change. I am always maintaining a positive and solution oriented approach and an active listener with the ability to focus on the requirements. As a team member, I bring strong git workflow practices and experience sing agile to build software in a collaborative environment.</w:t>
       </w:r>
     </w:p>
     <w:p>
@@ -531,7 +481,7 @@
           </mc:Choice>
           <mc:Fallback>
             <w:pict>
-              <v:rect w14:anchorId="1BF5AABE" id="Rectangle 1" o:spid="_x0000_s1026" style="position:absolute;margin-left:36pt;margin-top:23.85pt;width:540pt;height:.45pt;z-index:-251656192;visibility:visible;mso-wrap-style:square;mso-width-percent:0;mso-height-percent:0;mso-wrap-distance-left:0;mso-wrap-distance-top:0;mso-wrap-distance-right:0;mso-wrap-distance-bottom:0;mso-position-horizontal:absolute;mso-position-horizontal-relative:page;mso-position-vertical:absolute;mso-position-vertical-relative:text;mso-width-percent:0;mso-height-percent:0;mso-width-relative:page;mso-height-relative:page;v-text-anchor:top" o:gfxdata="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" fillcolor="black" stroked="f">
+              <v:rect w14:anchorId="1E60A07A" id="Rectangle 1" o:spid="_x0000_s1026" style="position:absolute;margin-left:36pt;margin-top:23.85pt;width:540pt;height:.45pt;z-index:-251656192;visibility:visible;mso-wrap-style:square;mso-width-percent:0;mso-height-percent:0;mso-wrap-distance-left:0;mso-wrap-distance-top:0;mso-wrap-distance-right:0;mso-wrap-distance-bottom:0;mso-position-horizontal:absolute;mso-position-horizontal-relative:page;mso-position-vertical:absolute;mso-position-vertical-relative:text;mso-width-percent:0;mso-height-percent:0;mso-width-relative:page;mso-height-relative:page;v-text-anchor:top" o:gfxdata="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" fillcolor="black" stroked="f">
                 <w10:wrap type="topAndBottom" anchorx="page"/>
               </v:rect>
             </w:pict>
@@ -1098,13 +1048,49 @@
         <w:rPr>
           <w:sz w:val="20"/>
         </w:rPr>
-        <w:t>Created 20K+ mortgage loan pipeline web application used by 2k+ active</w:t>
+        <w:t>Created</w:t>
+      </w:r>
+      <w:r>
+        <w:rPr>
+          <w:sz w:val="20"/>
+        </w:rPr>
+        <w:t xml:space="preserve"> Loan Origination System that has</w:t>
+      </w:r>
+      <w:r>
+        <w:rPr>
+          <w:sz w:val="20"/>
+        </w:rPr>
+        <w:t xml:space="preserve"> 20K+ mortgage loan pipeline</w:t>
+      </w:r>
+      <w:r>
+        <w:rPr>
+          <w:sz w:val="20"/>
+        </w:rPr>
+        <w:t xml:space="preserve">, and </w:t>
+      </w:r>
+      <w:r>
+        <w:rPr>
+          <w:sz w:val="20"/>
+        </w:rPr>
+        <w:t>1</w:t>
+      </w:r>
+      <w:r>
+        <w:rPr>
+          <w:sz w:val="20"/>
+        </w:rPr>
+        <w:t>k+ active</w:t>
       </w:r>
       <w:r>
         <w:rPr>
           <w:sz w:val="20"/>
         </w:rPr>
         <w:t xml:space="preserve"> users</w:t>
+      </w:r>
+      <w:r>
+        <w:rPr>
+          <w:sz w:val="20"/>
+        </w:rPr>
+        <w:t>, and developed the web application and the REST APIs</w:t>
       </w:r>
       <w:r>
         <w:rPr>
@@ -1135,7 +1121,19 @@
         <w:rPr>
           <w:sz w:val="20"/>
         </w:rPr>
-        <w:t>Created an application for LOS, streamline loan origination with modern user interfaces, helped underwriting, processed automation, document management and CRM features, and set up exact data structure, lending products and origination workflow.</w:t>
+        <w:t>Develop</w:t>
+      </w:r>
+      <w:r>
+        <w:rPr>
+          <w:sz w:val="20"/>
+        </w:rPr>
+        <w:t>ed</w:t>
+      </w:r>
+      <w:r>
+        <w:rPr>
+          <w:sz w:val="20"/>
+        </w:rPr>
+        <w:t xml:space="preserve"> an automatic generation module of disclosure documents based on loan data to improve efficiency, accuracy, and reliability.</w:t>
       </w:r>
     </w:p>
     <w:p>
@@ -1160,19 +1158,7 @@
         <w:rPr>
           <w:sz w:val="20"/>
         </w:rPr>
-        <w:t>Develop</w:t>
-      </w:r>
-      <w:r>
-        <w:rPr>
-          <w:sz w:val="20"/>
-        </w:rPr>
-        <w:t>ed</w:t>
-      </w:r>
-      <w:r>
-        <w:rPr>
-          <w:sz w:val="20"/>
-        </w:rPr>
-        <w:t xml:space="preserve"> an automatic generation module of disclosure documents based on loan data to improve efficiency, accuracy, and reliability.</w:t>
+        <w:t>Designed module to send disclosure documents through the DocuSign API and improved work efficiency by 20%.</w:t>
       </w:r>
     </w:p>
     <w:p>
@@ -1195,9 +1181,19 @@
       </w:pPr>
       <w:r>
         <w:rPr>
-          <w:sz w:val="20"/>
-        </w:rPr>
-        <w:t>Designed module to send disclosure documents through the DocuSign API and improved work efficiency by 20%.</w:t>
+          <w:rFonts w:asciiTheme="majorHAnsi" w:eastAsia="Batang" w:hAnsiTheme="majorHAnsi" w:cs="Batang"/>
+          <w:sz w:val="20"/>
+          <w:lang w:eastAsia="ko-KR"/>
+        </w:rPr>
+        <w:t>Creating automatic document indexing modules using barcodes, increased efficiency of document categorization works by 60%</w:t>
+      </w:r>
+      <w:r>
+        <w:rPr>
+          <w:rFonts w:asciiTheme="majorHAnsi" w:eastAsia="Batang" w:hAnsiTheme="majorHAnsi" w:cs="Batang"/>
+          <w:sz w:val="20"/>
+          <w:lang w:eastAsia="ko-KR"/>
+        </w:rPr>
+        <w:t>.</w:t>
       </w:r>
     </w:p>
     <w:p>
@@ -1214,7 +1210,7 @@
         <w:spacing w:before="3"/>
         <w:ind w:right="142"/>
         <w:rPr>
-          <w:rFonts w:asciiTheme="majorHAnsi" w:hAnsiTheme="majorHAnsi"/>
+          <w:rFonts w:ascii="Symbol" w:hAnsi="Symbol"/>
           <w:sz w:val="20"/>
         </w:rPr>
       </w:pPr>
@@ -1224,7 +1220,15 @@
           <w:sz w:val="20"/>
           <w:lang w:eastAsia="ko-KR"/>
         </w:rPr>
-        <w:t>Creating automatic document indexing modules using barcodes, increased efficiency of document categorization works by 60%</w:t>
+        <w:t>Programmed the loan eligibility assessment,</w:t>
+      </w:r>
+      <w:r>
+        <w:rPr>
+          <w:rFonts w:asciiTheme="majorHAnsi" w:eastAsia="Batang" w:hAnsiTheme="majorHAnsi" w:cs="Batang"/>
+          <w:sz w:val="20"/>
+          <w:lang w:eastAsia="ko-KR"/>
+        </w:rPr>
+        <w:t xml:space="preserve"> Reduces the overall mortgage loan process time by 50%</w:t>
       </w:r>
       <w:r>
         <w:rPr>
@@ -1245,6 +1249,9 @@
         <w:ind w:left="0"/>
       </w:pPr>
       <w:r>
+        <w:rPr>
+          <w:lang w:eastAsia="ko-KR"/>
+        </w:rPr>
         <w:t xml:space="preserve">   </w:t>
       </w:r>
       <w:r>
@@ -1292,7 +1299,6 @@
         </w:rPr>
         <w:t>p – Brea, CA</w:t>
       </w:r>
-      <w:proofErr w:type="gramStart"/>
       <w:r>
         <w:tab/>
       </w:r>
@@ -1302,7 +1308,6 @@
       <w:r>
         <w:t>Feb</w:t>
       </w:r>
-      <w:proofErr w:type="gramEnd"/>
       <w:r>
         <w:rPr>
           <w:spacing w:val="-3"/>
@@ -1363,11 +1368,102 @@
       </w:pPr>
       <w:r>
         <w:rPr>
+          <w:rFonts w:asciiTheme="majorHAnsi" w:hAnsiTheme="majorHAnsi"/>
+          <w:sz w:val="20"/>
+          <w:lang w:eastAsia="ko-KR"/>
+        </w:rPr>
+        <w:t>Worked on Back-end and Front-end projects to implement LOS utilizing C#</w:t>
+      </w:r>
+      <w:r>
+        <w:rPr>
+          <w:rFonts w:asciiTheme="majorHAnsi" w:hAnsiTheme="majorHAnsi"/>
+          <w:sz w:val="20"/>
+          <w:lang w:eastAsia="ko-KR"/>
+        </w:rPr>
+        <w:t>, .NET</w:t>
+      </w:r>
+      <w:r>
+        <w:rPr>
+          <w:rFonts w:asciiTheme="majorHAnsi" w:hAnsiTheme="majorHAnsi"/>
+          <w:sz w:val="20"/>
+          <w:lang w:eastAsia="ko-KR"/>
+        </w:rPr>
+        <w:t xml:space="preserve"> and MS-SQL.</w:t>
+      </w:r>
+    </w:p>
+    <w:p>
+      <w:pPr>
+        <w:pStyle w:val="ListParagraph"/>
+        <w:numPr>
+          <w:ilvl w:val="0"/>
+          <w:numId w:val="1"/>
+        </w:numPr>
+        <w:tabs>
+          <w:tab w:val="left" w:pos="860"/>
+          <w:tab w:val="left" w:pos="861"/>
+        </w:tabs>
+        <w:spacing w:line="245" w:lineRule="exact"/>
+        <w:rPr>
+          <w:rFonts w:asciiTheme="majorHAnsi" w:hAnsiTheme="majorHAnsi"/>
+          <w:sz w:val="20"/>
+          <w:lang w:eastAsia="ko-KR"/>
+        </w:rPr>
+      </w:pPr>
+      <w:r>
+        <w:rPr>
           <w:rFonts w:asciiTheme="majorHAnsi" w:eastAsia="Batang" w:hAnsiTheme="majorHAnsi" w:cs="Batang"/>
           <w:sz w:val="20"/>
           <w:lang w:eastAsia="ko-KR"/>
         </w:rPr>
-        <w:t>Developed a credit report analysis module to verify mortgage loan eligibility.</w:t>
+        <w:t>Developed a credit report analysis module to verify mortgage loan eligibility</w:t>
+      </w:r>
+      <w:r>
+        <w:rPr>
+          <w:rFonts w:asciiTheme="majorHAnsi" w:eastAsia="Batang" w:hAnsiTheme="majorHAnsi" w:cs="Batang"/>
+          <w:sz w:val="20"/>
+          <w:lang w:eastAsia="ko-KR"/>
+        </w:rPr>
+        <w:t>,</w:t>
+      </w:r>
+      <w:r>
+        <w:rPr>
+          <w:rFonts w:asciiTheme="majorHAnsi" w:eastAsia="Batang" w:hAnsiTheme="majorHAnsi" w:cs="Batang"/>
+          <w:sz w:val="20"/>
+          <w:lang w:eastAsia="ko-KR"/>
+        </w:rPr>
+        <w:t xml:space="preserve"> and</w:t>
+      </w:r>
+      <w:r>
+        <w:rPr>
+          <w:rFonts w:asciiTheme="majorHAnsi" w:eastAsia="Batang" w:hAnsiTheme="majorHAnsi" w:cs="Batang"/>
+          <w:sz w:val="20"/>
+          <w:lang w:eastAsia="ko-KR"/>
+        </w:rPr>
+        <w:t xml:space="preserve"> Designed to automatically import liabilities (credit cards, other</w:t>
+      </w:r>
+      <w:r>
+        <w:rPr>
+          <w:rFonts w:asciiTheme="majorHAnsi" w:eastAsia="Batang" w:hAnsiTheme="majorHAnsi" w:cs="Batang"/>
+          <w:sz w:val="20"/>
+          <w:lang w:eastAsia="ko-KR"/>
+        </w:rPr>
+        <w:t xml:space="preserve"> depts</w:t>
+      </w:r>
+      <w:r>
+        <w:rPr>
+          <w:rFonts w:asciiTheme="majorHAnsi" w:eastAsia="Batang" w:hAnsiTheme="majorHAnsi" w:cs="Batang"/>
+          <w:sz w:val="20"/>
+          <w:lang w:eastAsia="ko-KR"/>
+        </w:rPr>
+        <w:t>) to reduce simple data entry works hours</w:t>
+      </w:r>
+      <w:r>
+        <w:rPr>
+          <w:rFonts w:asciiTheme="majorHAnsi" w:eastAsia="Batang" w:hAnsiTheme="majorHAnsi" w:cs="Batang"/>
+          <w:sz w:val="20"/>
+          <w:lang w:eastAsia="ko-KR"/>
+        </w:rPr>
+        <w:t>.</w:t>
       </w:r>
     </w:p>
     <w:p>
@@ -1417,11 +1513,19 @@
       </w:pPr>
       <w:r>
         <w:rPr>
+          <w:rFonts w:asciiTheme="majorHAnsi" w:eastAsia="Batang" w:hAnsiTheme="majorHAnsi" w:cs="Batang" w:hint="eastAsia"/>
+          <w:sz w:val="20"/>
+          <w:lang w:eastAsia="ko-KR"/>
+        </w:rPr>
+        <w:t>R</w:t>
+      </w:r>
+      <w:r>
+        <w:rPr>
           <w:rFonts w:asciiTheme="majorHAnsi" w:eastAsia="Batang" w:hAnsiTheme="majorHAnsi" w:cs="Batang"/>
           <w:sz w:val="20"/>
           <w:lang w:eastAsia="ko-KR"/>
         </w:rPr>
-        <w:t>Worked on migrating informatica mappings between environments for development, testing and production implementation purposes.</w:t>
+        <w:t>educe loan registration process time by 20% through loan fee recommendation module design.</w:t>
       </w:r>
     </w:p>
     <w:p>
@@ -1444,19 +1548,38 @@
       </w:pPr>
       <w:r>
         <w:rPr>
-          <w:rFonts w:asciiTheme="majorHAnsi" w:eastAsia="Batang" w:hAnsiTheme="majorHAnsi" w:cs="Batang" w:hint="eastAsia"/>
-          <w:sz w:val="20"/>
-          <w:lang w:eastAsia="ko-KR"/>
-        </w:rPr>
-        <w:t>R</w:t>
-      </w:r>
-      <w:r>
-        <w:rPr>
           <w:rFonts w:asciiTheme="majorHAnsi" w:eastAsia="Batang" w:hAnsiTheme="majorHAnsi" w:cs="Batang"/>
           <w:sz w:val="20"/>
           <w:lang w:eastAsia="ko-KR"/>
         </w:rPr>
-        <w:t>educe loan registration process time by 20% through loan fee recommendation module design.</w:t>
+        <w:t>Worked on migrating informatica mappings between environments for development, testing and production implementation purposes.</w:t>
+      </w:r>
+    </w:p>
+    <w:p>
+      <w:pPr>
+        <w:pStyle w:val="ListParagraph"/>
+        <w:numPr>
+          <w:ilvl w:val="0"/>
+          <w:numId w:val="1"/>
+        </w:numPr>
+        <w:tabs>
+          <w:tab w:val="left" w:pos="860"/>
+          <w:tab w:val="left" w:pos="861"/>
+        </w:tabs>
+        <w:spacing w:before="1"/>
+        <w:rPr>
+          <w:rFonts w:asciiTheme="majorHAnsi" w:hAnsiTheme="majorHAnsi"/>
+          <w:sz w:val="20"/>
+          <w:lang w:eastAsia="ko-KR"/>
+        </w:rPr>
+      </w:pPr>
+      <w:r>
+        <w:rPr>
+          <w:rFonts w:asciiTheme="majorHAnsi" w:hAnsiTheme="majorHAnsi"/>
+          <w:sz w:val="20"/>
+          <w:lang w:eastAsia="ko-KR"/>
+        </w:rPr>
+        <w:t>Developed automatic closing fee recommendation, reduced average loan registration time by 10%.</w:t>
       </w:r>
     </w:p>
     <w:p>
@@ -1661,7 +1784,7 @@
           <w:spacing w:val="-2"/>
           <w:sz w:val="20"/>
         </w:rPr>
-        <w:t>2</w:t>
+        <w:t>1</w:t>
       </w:r>
       <w:r>
         <w:rPr>

</xml_diff>

<commit_message>
Deploying to gh-pages from @ kylekim-dev/kylekim-dev.github.io@109edd237752596f59015ebd3094d8b40286a64b 🚀
</commit_message>
<xml_diff>
--- a/docs/Software-Developer-Resume-KyleKim.docx
+++ b/docs/Software-Developer-Resume-KyleKim.docx
@@ -264,7 +264,7 @@
         <mc:AlternateContent>
           <mc:Choice Requires="wps">
             <w:drawing>
-              <wp:anchor distT="0" distB="0" distL="0" distR="0" simplePos="0" relativeHeight="251657216" behindDoc="1" locked="0" layoutInCell="1" allowOverlap="1" wp14:anchorId="413FB83A" wp14:editId="2D7F1919">
+              <wp:anchor distT="0" distB="0" distL="0" distR="0" simplePos="0" relativeHeight="251658240" behindDoc="1" locked="0" layoutInCell="1" allowOverlap="1" wp14:anchorId="413FB83A" wp14:editId="2D7F1919">
                 <wp:simplePos x="0" y="0"/>
                 <wp:positionH relativeFrom="page">
                   <wp:posOffset>457200</wp:posOffset>
@@ -329,7 +329,7 @@
           </mc:Choice>
           <mc:Fallback>
             <w:pict>
-              <v:rect w14:anchorId="639DAC86" id="Rectangle 2" o:spid="_x0000_s1026" style="position:absolute;margin-left:36pt;margin-top:22.75pt;width:540pt;height:.5pt;z-index:-251659264;visibility:visible;mso-wrap-style:square;mso-width-percent:0;mso-height-percent:0;mso-wrap-distance-left:0;mso-wrap-distance-top:0;mso-wrap-distance-right:0;mso-wrap-distance-bottom:0;mso-position-horizontal:absolute;mso-position-horizontal-relative:page;mso-position-vertical:absolute;mso-position-vertical-relative:text;mso-width-percent:0;mso-height-percent:0;mso-width-relative:page;mso-height-relative:page;v-text-anchor:top" o:gfxdata="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" fillcolor="black" stroked="f">
+              <v:rect w14:anchorId="56FA3431" id="Rectangle 2" o:spid="_x0000_s1026" style="position:absolute;margin-left:36pt;margin-top:22.75pt;width:540pt;height:.5pt;z-index:-251658240;visibility:visible;mso-wrap-style:square;mso-width-percent:0;mso-height-percent:0;mso-wrap-distance-left:0;mso-wrap-distance-top:0;mso-wrap-distance-right:0;mso-wrap-distance-bottom:0;mso-position-horizontal:absolute;mso-position-horizontal-relative:page;mso-position-vertical:absolute;mso-position-vertical-relative:text;mso-width-percent:0;mso-height-percent:0;mso-width-relative:page;mso-height-relative:page;v-text-anchor:top" o:gfxdata="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" fillcolor="black" stroked="f">
                 <w10:wrap type="topAndBottom" anchorx="page"/>
               </v:rect>
             </w:pict>
@@ -365,43 +365,245 @@
         <w:rPr>
           <w:sz w:val="20"/>
         </w:rPr>
-        <w:t>I am a Full-Stack developer for over 6 years. I have experienced in Financial Institute and E-commerce.</w:t>
-      </w:r>
-      <w:r>
-        <w:rPr>
-          <w:sz w:val="20"/>
-        </w:rPr>
-        <w:t xml:space="preserve"> </w:t>
-      </w:r>
-      <w:r>
-        <w:rPr>
-          <w:sz w:val="20"/>
-        </w:rPr>
-        <w:t>In E-Commerce, I have experienced in developing CRM, WMS included inventory system, Filter management System, Technician Scheduling system, Automated invoicing system, API with payment systems(Stripe, PayPal, and Athorized.net) and 10+ responsive B2B &amp; B2C website.</w:t>
-      </w:r>
-      <w:r>
-        <w:rPr>
-          <w:sz w:val="20"/>
-        </w:rPr>
-        <w:t xml:space="preserve"> </w:t>
-      </w:r>
-      <w:r>
-        <w:rPr>
-          <w:sz w:val="20"/>
-        </w:rPr>
-        <w:t>In Financial Institute, I have experienced in developing LOS, Pipeline, and Intranet.</w:t>
-      </w:r>
-      <w:r>
-        <w:rPr>
-          <w:sz w:val="20"/>
-        </w:rPr>
-        <w:t xml:space="preserve"> </w:t>
-      </w:r>
-      <w:r>
-        <w:rPr>
-          <w:sz w:val="20"/>
-        </w:rPr>
-        <w:t>I like the excitement of working in a faced paced environment and am very adaptable to change. I am always maintaining a positive and solution oriented approach and an active listener with the ability to focus on the requirements. As a team member, I bring strong git workflow practices and experience sing agile to build software in a collaborative environment.</w:t>
+        <w:t xml:space="preserve">I am a Full-Stack developer for over 6 years. I have </w:t>
+      </w:r>
+      <w:r>
+        <w:rPr>
+          <w:sz w:val="20"/>
+        </w:rPr>
+        <w:t>experience</w:t>
+      </w:r>
+      <w:r>
+        <w:rPr>
+          <w:sz w:val="20"/>
+        </w:rPr>
+        <w:t xml:space="preserve"> in </w:t>
+      </w:r>
+      <w:proofErr w:type="gramStart"/>
+      <w:r>
+        <w:rPr>
+          <w:sz w:val="20"/>
+        </w:rPr>
+        <w:t>Financial</w:t>
+      </w:r>
+      <w:proofErr w:type="gramEnd"/>
+      <w:r>
+        <w:rPr>
+          <w:sz w:val="20"/>
+        </w:rPr>
+        <w:t xml:space="preserve"> </w:t>
+      </w:r>
+      <w:r>
+        <w:rPr>
+          <w:sz w:val="20"/>
+        </w:rPr>
+        <w:t>institutes</w:t>
+      </w:r>
+      <w:r>
+        <w:rPr>
+          <w:sz w:val="20"/>
+        </w:rPr>
+        <w:t xml:space="preserve"> and E-commerce.</w:t>
+      </w:r>
+      <w:r>
+        <w:rPr>
+          <w:sz w:val="20"/>
+        </w:rPr>
+        <w:t xml:space="preserve"> </w:t>
+      </w:r>
+      <w:r>
+        <w:rPr>
+          <w:sz w:val="20"/>
+        </w:rPr>
+        <w:t xml:space="preserve">In E-Commerce, I have </w:t>
+      </w:r>
+      <w:r>
+        <w:rPr>
+          <w:sz w:val="20"/>
+        </w:rPr>
+        <w:t>experience</w:t>
+      </w:r>
+      <w:r>
+        <w:rPr>
+          <w:sz w:val="20"/>
+        </w:rPr>
+        <w:t xml:space="preserve"> in developing CRM, WMS included inventory </w:t>
+      </w:r>
+      <w:r>
+        <w:rPr>
+          <w:sz w:val="20"/>
+        </w:rPr>
+        <w:t>systems</w:t>
+      </w:r>
+      <w:r>
+        <w:rPr>
+          <w:sz w:val="20"/>
+        </w:rPr>
+        <w:t xml:space="preserve">, Filter management </w:t>
+      </w:r>
+      <w:r>
+        <w:rPr>
+          <w:sz w:val="20"/>
+        </w:rPr>
+        <w:t>Systems</w:t>
+      </w:r>
+      <w:r>
+        <w:rPr>
+          <w:sz w:val="20"/>
+        </w:rPr>
+        <w:t xml:space="preserve">, Technician Scheduling </w:t>
+      </w:r>
+      <w:r>
+        <w:rPr>
+          <w:sz w:val="20"/>
+        </w:rPr>
+        <w:t>systems</w:t>
+      </w:r>
+      <w:r>
+        <w:rPr>
+          <w:sz w:val="20"/>
+        </w:rPr>
+        <w:t xml:space="preserve">, Automated invoicing </w:t>
+      </w:r>
+      <w:r>
+        <w:rPr>
+          <w:sz w:val="20"/>
+        </w:rPr>
+        <w:t>systems</w:t>
+      </w:r>
+      <w:r>
+        <w:rPr>
+          <w:sz w:val="20"/>
+        </w:rPr>
+        <w:t xml:space="preserve">, API with payment </w:t>
+      </w:r>
+      <w:proofErr w:type="gramStart"/>
+      <w:r>
+        <w:rPr>
+          <w:sz w:val="20"/>
+        </w:rPr>
+        <w:t>systems(</w:t>
+      </w:r>
+      <w:proofErr w:type="gramEnd"/>
+      <w:r>
+        <w:rPr>
+          <w:sz w:val="20"/>
+        </w:rPr>
+        <w:t>Stripe, PayPal, and Athorized.net)</w:t>
+      </w:r>
+      <w:r>
+        <w:rPr>
+          <w:sz w:val="20"/>
+        </w:rPr>
+        <w:t>,</w:t>
+      </w:r>
+      <w:r>
+        <w:rPr>
+          <w:sz w:val="20"/>
+        </w:rPr>
+        <w:t xml:space="preserve"> and 10+ responsive B2B &amp; B2C </w:t>
+      </w:r>
+      <w:r>
+        <w:rPr>
+          <w:sz w:val="20"/>
+        </w:rPr>
+        <w:t>websites</w:t>
+      </w:r>
+      <w:r>
+        <w:rPr>
+          <w:sz w:val="20"/>
+        </w:rPr>
+        <w:t>.</w:t>
+      </w:r>
+      <w:r>
+        <w:rPr>
+          <w:sz w:val="20"/>
+        </w:rPr>
+        <w:t xml:space="preserve"> </w:t>
+      </w:r>
+      <w:r>
+        <w:rPr>
+          <w:sz w:val="20"/>
+        </w:rPr>
+        <w:t>At</w:t>
+      </w:r>
+      <w:r>
+        <w:rPr>
+          <w:sz w:val="20"/>
+        </w:rPr>
+        <w:t xml:space="preserve"> Financial Institute, I have </w:t>
+      </w:r>
+      <w:r>
+        <w:rPr>
+          <w:sz w:val="20"/>
+        </w:rPr>
+        <w:t>experience</w:t>
+      </w:r>
+      <w:r>
+        <w:rPr>
+          <w:sz w:val="20"/>
+        </w:rPr>
+        <w:t xml:space="preserve"> in developing LOS, </w:t>
+      </w:r>
+      <w:r>
+        <w:rPr>
+          <w:sz w:val="20"/>
+        </w:rPr>
+        <w:t>Pipelines</w:t>
+      </w:r>
+      <w:r>
+        <w:rPr>
+          <w:sz w:val="20"/>
+        </w:rPr>
+        <w:t xml:space="preserve">, and </w:t>
+      </w:r>
+      <w:r>
+        <w:rPr>
+          <w:sz w:val="20"/>
+        </w:rPr>
+        <w:t>Intranets</w:t>
+      </w:r>
+      <w:r>
+        <w:rPr>
+          <w:sz w:val="20"/>
+        </w:rPr>
+        <w:t>.</w:t>
+      </w:r>
+      <w:r>
+        <w:rPr>
+          <w:sz w:val="20"/>
+        </w:rPr>
+        <w:t xml:space="preserve"> </w:t>
+      </w:r>
+      <w:r>
+        <w:rPr>
+          <w:sz w:val="20"/>
+        </w:rPr>
+        <w:t xml:space="preserve">I like the excitement of working in a faced paced environment and am very adaptable to change. I am always maintaining a positive and </w:t>
+      </w:r>
+      <w:r>
+        <w:rPr>
+          <w:sz w:val="20"/>
+        </w:rPr>
+        <w:t>solution-oriented</w:t>
+      </w:r>
+      <w:r>
+        <w:rPr>
+          <w:sz w:val="20"/>
+        </w:rPr>
+        <w:t xml:space="preserve"> approach and an active listener with the ability to focus on the requirements. As a team member, I bring strong git workflow practices and experience </w:t>
+      </w:r>
+      <w:r>
+        <w:rPr>
+          <w:sz w:val="20"/>
+        </w:rPr>
+        <w:t>using</w:t>
+      </w:r>
+      <w:r>
+        <w:rPr>
+          <w:sz w:val="20"/>
+        </w:rPr>
+        <w:t xml:space="preserve"> agile to build software in a collaborative environment.</w:t>
       </w:r>
     </w:p>
     <w:p>
@@ -481,7 +683,7 @@
           </mc:Choice>
           <mc:Fallback>
             <w:pict>
-              <v:rect w14:anchorId="1E60A07A" id="Rectangle 1" o:spid="_x0000_s1026" style="position:absolute;margin-left:36pt;margin-top:23.85pt;width:540pt;height:.45pt;z-index:-251656192;visibility:visible;mso-wrap-style:square;mso-width-percent:0;mso-height-percent:0;mso-wrap-distance-left:0;mso-wrap-distance-top:0;mso-wrap-distance-right:0;mso-wrap-distance-bottom:0;mso-position-horizontal:absolute;mso-position-horizontal-relative:page;mso-position-vertical:absolute;mso-position-vertical-relative:text;mso-width-percent:0;mso-height-percent:0;mso-width-relative:page;mso-height-relative:page;v-text-anchor:top" o:gfxdata="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" fillcolor="black" stroked="f">
+              <v:rect w14:anchorId="4DF03BBB" id="Rectangle 1" o:spid="_x0000_s1026" style="position:absolute;margin-left:36pt;margin-top:23.85pt;width:540pt;height:.45pt;z-index:-251656192;visibility:visible;mso-wrap-style:square;mso-width-percent:0;mso-height-percent:0;mso-wrap-distance-left:0;mso-wrap-distance-top:0;mso-wrap-distance-right:0;mso-wrap-distance-bottom:0;mso-position-horizontal:absolute;mso-position-horizontal-relative:page;mso-position-vertical:absolute;mso-position-vertical-relative:text;mso-width-percent:0;mso-height-percent:0;mso-width-relative:page;mso-height-relative:page;v-text-anchor:top" o:gfxdata="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" fillcolor="black" stroked="f">
                 <w10:wrap type="topAndBottom" anchorx="page"/>
               </v:rect>
             </w:pict>
@@ -1023,7 +1225,19 @@
         <w:rPr>
           <w:sz w:val="20"/>
         </w:rPr>
-        <w:t>Worked on Back-end and Front-end tasks to implement LOS utilizing C#, MS-SQL, Vue.js and Typescript.</w:t>
+        <w:t>Worked on Back-end and Front-end tasks to implement LOS utilizing C#, MS-SQL, Vue.js</w:t>
+      </w:r>
+      <w:r>
+        <w:rPr>
+          <w:sz w:val="20"/>
+        </w:rPr>
+        <w:t>,</w:t>
+      </w:r>
+      <w:r>
+        <w:rPr>
+          <w:sz w:val="20"/>
+        </w:rPr>
+        <w:t xml:space="preserve"> and Typescript.</w:t>
       </w:r>
     </w:p>
     <w:p>
@@ -1060,7 +1274,19 @@
         <w:rPr>
           <w:sz w:val="20"/>
         </w:rPr>
-        <w:t xml:space="preserve"> 20K+ mortgage loan pipeline</w:t>
+        <w:t xml:space="preserve"> </w:t>
+      </w:r>
+      <w:r>
+        <w:rPr>
+          <w:sz w:val="20"/>
+        </w:rPr>
+        <w:t xml:space="preserve">a </w:t>
+      </w:r>
+      <w:r>
+        <w:rPr>
+          <w:sz w:val="20"/>
+        </w:rPr>
+        <w:t>20K+ mortgage loan pipeline</w:t>
       </w:r>
       <w:r>
         <w:rPr>
@@ -1158,7 +1384,19 @@
         <w:rPr>
           <w:sz w:val="20"/>
         </w:rPr>
-        <w:t>Designed module to send disclosure documents through the DocuSign API and improved work efficiency by 20%.</w:t>
+        <w:t xml:space="preserve">Designed </w:t>
+      </w:r>
+      <w:r>
+        <w:rPr>
+          <w:sz w:val="20"/>
+        </w:rPr>
+        <w:t xml:space="preserve">a </w:t>
+      </w:r>
+      <w:r>
+        <w:rPr>
+          <w:sz w:val="20"/>
+        </w:rPr>
+        <w:t>module to send disclosure documents through the DocuSign API and improved work efficiency by 20%.</w:t>
       </w:r>
     </w:p>
     <w:p>
@@ -1185,7 +1423,23 @@
           <w:sz w:val="20"/>
           <w:lang w:eastAsia="ko-KR"/>
         </w:rPr>
-        <w:t>Creating automatic document indexing modules using barcodes, increased efficiency of document categorization works by 60%</w:t>
+        <w:t>Creat</w:t>
+      </w:r>
+      <w:r>
+        <w:rPr>
+          <w:rFonts w:asciiTheme="majorHAnsi" w:eastAsia="Batang" w:hAnsiTheme="majorHAnsi" w:cs="Batang"/>
+          <w:sz w:val="20"/>
+          <w:lang w:eastAsia="ko-KR"/>
+        </w:rPr>
+        <w:t>ed</w:t>
+      </w:r>
+      <w:r>
+        <w:rPr>
+          <w:rFonts w:asciiTheme="majorHAnsi" w:eastAsia="Batang" w:hAnsiTheme="majorHAnsi" w:cs="Batang"/>
+          <w:sz w:val="20"/>
+          <w:lang w:eastAsia="ko-KR"/>
+        </w:rPr>
+        <w:t xml:space="preserve"> automatic document indexing modules using barcodes, increased efficiency of document categorization works by 60%</w:t>
       </w:r>
       <w:r>
         <w:rPr>
@@ -1228,7 +1482,31 @@
           <w:sz w:val="20"/>
           <w:lang w:eastAsia="ko-KR"/>
         </w:rPr>
-        <w:t xml:space="preserve"> Reduces the overall mortgage loan process time by 50%</w:t>
+        <w:t xml:space="preserve"> </w:t>
+      </w:r>
+      <w:r>
+        <w:rPr>
+          <w:rFonts w:asciiTheme="majorHAnsi" w:eastAsia="Batang" w:hAnsiTheme="majorHAnsi" w:cs="Batang"/>
+          <w:sz w:val="20"/>
+          <w:lang w:eastAsia="ko-KR"/>
+        </w:rPr>
+        <w:t xml:space="preserve">and </w:t>
+      </w:r>
+      <w:r>
+        <w:rPr>
+          <w:rFonts w:asciiTheme="majorHAnsi" w:eastAsia="Batang" w:hAnsiTheme="majorHAnsi" w:cs="Batang"/>
+          <w:sz w:val="20"/>
+          <w:lang w:eastAsia="ko-KR"/>
+        </w:rPr>
+        <w:t>r</w:t>
+      </w:r>
+      <w:r>
+        <w:rPr>
+          <w:rFonts w:asciiTheme="majorHAnsi" w:eastAsia="Batang" w:hAnsiTheme="majorHAnsi" w:cs="Batang"/>
+          <w:sz w:val="20"/>
+          <w:lang w:eastAsia="ko-KR"/>
+        </w:rPr>
+        <w:t>educes the overall mortgage loan process time by 50%</w:t>
       </w:r>
       <w:r>
         <w:rPr>
@@ -1245,21 +1523,22 @@
         <w:tabs>
           <w:tab w:val="left" w:pos="8781"/>
         </w:tabs>
-        <w:spacing w:before="119" w:line="258" w:lineRule="exact"/>
-        <w:ind w:left="0"/>
-      </w:pPr>
-      <w:r>
-        <w:rPr>
-          <w:lang w:eastAsia="ko-KR"/>
-        </w:rPr>
-        <w:t xml:space="preserve">   </w:t>
-      </w:r>
-      <w:r>
-        <w:t>Software Developer</w:t>
-      </w:r>
-      <w:r>
-        <w:rPr>
-          <w:spacing w:val="-7"/>
+      </w:pPr>
+      <w:r>
+        <w:t>Software</w:t>
+      </w:r>
+      <w:r>
+        <w:rPr>
+          <w:spacing w:val="-5"/>
+        </w:rPr>
+        <w:t xml:space="preserve"> </w:t>
+      </w:r>
+      <w:r>
+        <w:t>Developer</w:t>
+      </w:r>
+      <w:r>
+        <w:rPr>
+          <w:spacing w:val="-6"/>
         </w:rPr>
         <w:t xml:space="preserve"> </w:t>
       </w:r>
@@ -1268,84 +1547,49 @@
       </w:r>
       <w:r>
         <w:rPr>
-          <w:spacing w:val="-6"/>
-        </w:rPr>
-        <w:t xml:space="preserve"> </w:t>
-      </w:r>
-      <w:r>
-        <w:t>Am</w:t>
-      </w:r>
-      <w:r>
-        <w:t xml:space="preserve"> </w:t>
-      </w:r>
-      <w:r>
-        <w:t>West Funding</w:t>
-      </w:r>
-      <w:r>
-        <w:rPr>
           <w:spacing w:val="-5"/>
         </w:rPr>
         <w:t xml:space="preserve"> </w:t>
       </w:r>
       <w:r>
         <w:rPr>
+          <w:spacing w:val="-5"/>
+        </w:rPr>
+        <w:t>Am West Funding Corp – Brea, CA</w:t>
+      </w:r>
+      <w:r>
+        <w:tab/>
+        <w:t xml:space="preserve">     Nov</w:t>
+      </w:r>
+      <w:r>
+        <w:rPr>
+          <w:spacing w:val="-5"/>
+        </w:rPr>
+        <w:t xml:space="preserve"> </w:t>
+      </w:r>
+      <w:r>
+        <w:t>20</w:t>
+      </w:r>
+      <w:r>
+        <w:t>18</w:t>
+      </w:r>
+      <w:r>
+        <w:rPr>
+          <w:spacing w:val="-5"/>
+        </w:rPr>
+        <w:t xml:space="preserve"> </w:t>
+      </w:r>
+      <w:r>
+        <w:t>–</w:t>
+      </w:r>
+      <w:r>
+        <w:rPr>
           <w:spacing w:val="-4"/>
         </w:rPr>
-        <w:t>Cor</w:t>
-      </w:r>
-      <w:r>
-        <w:rPr>
-          <w:spacing w:val="-4"/>
-        </w:rPr>
-        <w:t>p – Brea, CA</w:t>
-      </w:r>
-      <w:r>
-        <w:tab/>
-      </w:r>
-      <w:r>
-        <w:t xml:space="preserve">  </w:t>
-      </w:r>
-      <w:r>
-        <w:t>Feb</w:t>
-      </w:r>
-      <w:r>
-        <w:rPr>
-          <w:spacing w:val="-3"/>
-        </w:rPr>
-        <w:t xml:space="preserve"> </w:t>
-      </w:r>
-      <w:r>
-        <w:t>2018</w:t>
-      </w:r>
-      <w:r>
-        <w:rPr>
-          <w:spacing w:val="-3"/>
-        </w:rPr>
-        <w:t xml:space="preserve"> </w:t>
-      </w:r>
-      <w:r>
-        <w:t>–</w:t>
-      </w:r>
-      <w:r>
-        <w:rPr>
-          <w:spacing w:val="-3"/>
-        </w:rPr>
-        <w:t xml:space="preserve"> </w:t>
-      </w:r>
-      <w:r>
-        <w:t>Nov</w:t>
-      </w:r>
-      <w:r>
-        <w:rPr>
-          <w:spacing w:val="-2"/>
-        </w:rPr>
-        <w:t xml:space="preserve"> </w:t>
-      </w:r>
-      <w:r>
-        <w:rPr>
-          <w:spacing w:val="-4"/>
-        </w:rPr>
-        <w:t>2020</w:t>
+        <w:t xml:space="preserve"> </w:t>
+      </w:r>
+      <w:r>
+        <w:t>Nov 202</w:t>
       </w:r>
     </w:p>
     <w:p>
@@ -1372,23 +1616,7 @@
           <w:sz w:val="20"/>
           <w:lang w:eastAsia="ko-KR"/>
         </w:rPr>
-        <w:t>Worked on Back-end and Front-end projects to implement LOS utilizing C#</w:t>
-      </w:r>
-      <w:r>
-        <w:rPr>
-          <w:rFonts w:asciiTheme="majorHAnsi" w:hAnsiTheme="majorHAnsi"/>
-          <w:sz w:val="20"/>
-          <w:lang w:eastAsia="ko-KR"/>
-        </w:rPr>
-        <w:t>, .NET</w:t>
-      </w:r>
-      <w:r>
-        <w:rPr>
-          <w:rFonts w:asciiTheme="majorHAnsi" w:hAnsiTheme="majorHAnsi"/>
-          <w:sz w:val="20"/>
-          <w:lang w:eastAsia="ko-KR"/>
-        </w:rPr>
-        <w:t xml:space="preserve"> and MS-SQL.</w:t>
+        <w:t>Worked on Back-end and Front-end projects to implement LOS utilizing C#, .NET, and MS-SQL.</w:t>
       </w:r>
     </w:p>
     <w:p>
@@ -1423,39 +1651,25 @@
           <w:sz w:val="20"/>
           <w:lang w:eastAsia="ko-KR"/>
         </w:rPr>
-        <w:t>,</w:t>
-      </w:r>
+        <w:t xml:space="preserve">, and </w:t>
+      </w:r>
+      <w:proofErr w:type="gramStart"/>
       <w:r>
         <w:rPr>
           <w:rFonts w:asciiTheme="majorHAnsi" w:eastAsia="Batang" w:hAnsiTheme="majorHAnsi" w:cs="Batang"/>
           <w:sz w:val="20"/>
           <w:lang w:eastAsia="ko-KR"/>
         </w:rPr>
-        <w:t xml:space="preserve"> and</w:t>
-      </w:r>
+        <w:t>Designed</w:t>
+      </w:r>
+      <w:proofErr w:type="gramEnd"/>
       <w:r>
         <w:rPr>
           <w:rFonts w:asciiTheme="majorHAnsi" w:eastAsia="Batang" w:hAnsiTheme="majorHAnsi" w:cs="Batang"/>
           <w:sz w:val="20"/>
           <w:lang w:eastAsia="ko-KR"/>
         </w:rPr>
-        <w:t xml:space="preserve"> Designed to automatically import liabilities (credit cards, other</w:t>
-      </w:r>
-      <w:r>
-        <w:rPr>
-          <w:rFonts w:asciiTheme="majorHAnsi" w:eastAsia="Batang" w:hAnsiTheme="majorHAnsi" w:cs="Batang"/>
-          <w:sz w:val="20"/>
-          <w:lang w:eastAsia="ko-KR"/>
-        </w:rPr>
-        <w:t xml:space="preserve"> depts</w:t>
-      </w:r>
-      <w:r>
-        <w:rPr>
-          <w:rFonts w:asciiTheme="majorHAnsi" w:eastAsia="Batang" w:hAnsiTheme="majorHAnsi" w:cs="Batang"/>
-          <w:sz w:val="20"/>
-          <w:lang w:eastAsia="ko-KR"/>
-        </w:rPr>
-        <w:t>) to reduce simple data entry works hours</w:t>
+        <w:t xml:space="preserve"> it to automatically import liabilities (credit cards, other debts) to reduce simple data entry works hours</w:t>
       </w:r>
       <w:r>
         <w:rPr>
@@ -1490,7 +1704,23 @@
           <w:sz w:val="20"/>
           <w:lang w:eastAsia="ko-KR"/>
         </w:rPr>
-        <w:t>Developed web applications and REST APIs for in-house job posting and employee onboarding management.</w:t>
+        <w:t xml:space="preserve">Developed web applications and REST APIs for </w:t>
+      </w:r>
+      <w:r>
+        <w:rPr>
+          <w:rFonts w:asciiTheme="majorHAnsi" w:eastAsia="Batang" w:hAnsiTheme="majorHAnsi" w:cs="Batang"/>
+          <w:sz w:val="20"/>
+          <w:lang w:eastAsia="ko-KR"/>
+        </w:rPr>
+        <w:t xml:space="preserve">an </w:t>
+      </w:r>
+      <w:r>
+        <w:rPr>
+          <w:rFonts w:asciiTheme="majorHAnsi" w:eastAsia="Batang" w:hAnsiTheme="majorHAnsi" w:cs="Batang"/>
+          <w:sz w:val="20"/>
+          <w:lang w:eastAsia="ko-KR"/>
+        </w:rPr>
+        <w:t>in-house job posting and employee onboarding management.</w:t>
       </w:r>
     </w:p>
     <w:p>
@@ -1525,7 +1755,7 @@
           <w:sz w:val="20"/>
           <w:lang w:eastAsia="ko-KR"/>
         </w:rPr>
-        <w:t>educe loan registration process time by 20% through loan fee recommendation module design.</w:t>
+        <w:t>educed loan registration process time by 20% through loan fee recommendation module design.</w:t>
       </w:r>
     </w:p>
     <w:p>
@@ -1552,7 +1782,39 @@
           <w:sz w:val="20"/>
           <w:lang w:eastAsia="ko-KR"/>
         </w:rPr>
-        <w:t>Worked on migrating informatica mappings between environments for development, testing and production implementation purposes.</w:t>
+        <w:t xml:space="preserve">Worked on migrating </w:t>
+      </w:r>
+      <w:r>
+        <w:rPr>
+          <w:rFonts w:asciiTheme="majorHAnsi" w:eastAsia="Batang" w:hAnsiTheme="majorHAnsi" w:cs="Batang"/>
+          <w:sz w:val="20"/>
+          <w:lang w:eastAsia="ko-KR"/>
+        </w:rPr>
+        <w:t>Informatica</w:t>
+      </w:r>
+      <w:r>
+        <w:rPr>
+          <w:rFonts w:asciiTheme="majorHAnsi" w:eastAsia="Batang" w:hAnsiTheme="majorHAnsi" w:cs="Batang"/>
+          <w:sz w:val="20"/>
+          <w:lang w:eastAsia="ko-KR"/>
+        </w:rPr>
+        <w:t xml:space="preserve"> mappings between environments for development, testing</w:t>
+      </w:r>
+      <w:r>
+        <w:rPr>
+          <w:rFonts w:asciiTheme="majorHAnsi" w:eastAsia="Batang" w:hAnsiTheme="majorHAnsi" w:cs="Batang"/>
+          <w:sz w:val="20"/>
+          <w:lang w:eastAsia="ko-KR"/>
+        </w:rPr>
+        <w:t>,</w:t>
+      </w:r>
+      <w:r>
+        <w:rPr>
+          <w:rFonts w:asciiTheme="majorHAnsi" w:eastAsia="Batang" w:hAnsiTheme="majorHAnsi" w:cs="Batang"/>
+          <w:sz w:val="20"/>
+          <w:lang w:eastAsia="ko-KR"/>
+        </w:rPr>
+        <w:t xml:space="preserve"> and production implementation purposes.</w:t>
       </w:r>
     </w:p>
     <w:p>
@@ -1579,7 +1841,7 @@
           <w:sz w:val="20"/>
           <w:lang w:eastAsia="ko-KR"/>
         </w:rPr>
-        <w:t>Developed automatic closing fee recommendation, reduced average loan registration time by 10%.</w:t>
+        <w:t>Developed automatic closing fee recommendation, and reduced average loan registration time by 10%.</w:t>
       </w:r>
     </w:p>
     <w:p>
@@ -1673,7 +1935,21 @@
           <w:spacing w:val="-2"/>
           <w:sz w:val="20"/>
         </w:rPr>
-        <w:t>Created e-commerce sites integrated with PayPal, Strip and Authorize.net.</w:t>
+        <w:t>Created e-commerce sites integrated with PayPal, Strip</w:t>
+      </w:r>
+      <w:r>
+        <w:rPr>
+          <w:spacing w:val="-2"/>
+          <w:sz w:val="20"/>
+        </w:rPr>
+        <w:t>,</w:t>
+      </w:r>
+      <w:r>
+        <w:rPr>
+          <w:spacing w:val="-2"/>
+          <w:sz w:val="20"/>
+        </w:rPr>
+        <w:t xml:space="preserve"> and Authorize.net.</w:t>
       </w:r>
     </w:p>
     <w:p>
@@ -1698,7 +1974,35 @@
           <w:spacing w:val="-2"/>
           <w:sz w:val="20"/>
         </w:rPr>
-        <w:t xml:space="preserve">Developed water purifiers management web application that can manage account rights and customer resource.  </w:t>
+        <w:t xml:space="preserve">Developed </w:t>
+      </w:r>
+      <w:r>
+        <w:rPr>
+          <w:spacing w:val="-2"/>
+          <w:sz w:val="20"/>
+        </w:rPr>
+        <w:t xml:space="preserve">a </w:t>
+      </w:r>
+      <w:r>
+        <w:rPr>
+          <w:spacing w:val="-2"/>
+          <w:sz w:val="20"/>
+        </w:rPr>
+        <w:t xml:space="preserve">water purifiers management web application </w:t>
+      </w:r>
+      <w:r>
+        <w:rPr>
+          <w:spacing w:val="-2"/>
+          <w:sz w:val="20"/>
+        </w:rPr>
+        <w:t>to manage account rights and customer resources</w:t>
+      </w:r>
+      <w:r>
+        <w:rPr>
+          <w:spacing w:val="-2"/>
+          <w:sz w:val="20"/>
+        </w:rPr>
+        <w:t xml:space="preserve">.  </w:t>
       </w:r>
     </w:p>
     <w:p>
@@ -1752,7 +2056,19 @@
         <w:rPr>
           <w:sz w:val="20"/>
         </w:rPr>
-        <w:t>Increase work accuracy and efficiency by 10% through the development of an automated maintenance service scheduler module.</w:t>
+        <w:t>Increase</w:t>
+      </w:r>
+      <w:r>
+        <w:rPr>
+          <w:sz w:val="20"/>
+        </w:rPr>
+        <w:t>d</w:t>
+      </w:r>
+      <w:r>
+        <w:rPr>
+          <w:sz w:val="20"/>
+        </w:rPr>
+        <w:t xml:space="preserve"> work accuracy and efficiency by 10% through the development of an automated maintenance service scheduler module.</w:t>
       </w:r>
     </w:p>
     <w:p>

</xml_diff>

<commit_message>
Deploying to gh-pages from @ kylekim-dev/kylekim-dev.github.io@652a612ea722daead2df671cec6cfebf6ae055ed 🚀
</commit_message>
<xml_diff>
--- a/docs/Software-Developer-Resume-KyleKim.docx
+++ b/docs/Software-Developer-Resume-KyleKim.docx
@@ -329,7 +329,7 @@
           </mc:Choice>
           <mc:Fallback>
             <w:pict>
-              <v:rect w14:anchorId="56FA3431" id="Rectangle 2" o:spid="_x0000_s1026" style="position:absolute;margin-left:36pt;margin-top:22.75pt;width:540pt;height:.5pt;z-index:-251658240;visibility:visible;mso-wrap-style:square;mso-width-percent:0;mso-height-percent:0;mso-wrap-distance-left:0;mso-wrap-distance-top:0;mso-wrap-distance-right:0;mso-wrap-distance-bottom:0;mso-position-horizontal:absolute;mso-position-horizontal-relative:page;mso-position-vertical:absolute;mso-position-vertical-relative:text;mso-width-percent:0;mso-height-percent:0;mso-width-relative:page;mso-height-relative:page;v-text-anchor:top" o:gfxdata="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" fillcolor="black" stroked="f">
+              <v:rect w14:anchorId="4B588C4D" id="Rectangle 2" o:spid="_x0000_s1026" style="position:absolute;margin-left:36pt;margin-top:22.75pt;width:540pt;height:.5pt;z-index:-251658240;visibility:visible;mso-wrap-style:square;mso-width-percent:0;mso-height-percent:0;mso-wrap-distance-left:0;mso-wrap-distance-top:0;mso-wrap-distance-right:0;mso-wrap-distance-bottom:0;mso-position-horizontal:absolute;mso-position-horizontal-relative:page;mso-position-vertical:absolute;mso-position-vertical-relative:text;mso-width-percent:0;mso-height-percent:0;mso-width-relative:page;mso-height-relative:page;v-text-anchor:top" o:gfxdata="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" fillcolor="black" stroked="f">
                 <w10:wrap type="topAndBottom" anchorx="page"/>
               </v:rect>
             </w:pict>
@@ -683,7 +683,7 @@
           </mc:Choice>
           <mc:Fallback>
             <w:pict>
-              <v:rect w14:anchorId="4DF03BBB" id="Rectangle 1" o:spid="_x0000_s1026" style="position:absolute;margin-left:36pt;margin-top:23.85pt;width:540pt;height:.45pt;z-index:-251656192;visibility:visible;mso-wrap-style:square;mso-width-percent:0;mso-height-percent:0;mso-wrap-distance-left:0;mso-wrap-distance-top:0;mso-wrap-distance-right:0;mso-wrap-distance-bottom:0;mso-position-horizontal:absolute;mso-position-horizontal-relative:page;mso-position-vertical:absolute;mso-position-vertical-relative:text;mso-width-percent:0;mso-height-percent:0;mso-width-relative:page;mso-height-relative:page;v-text-anchor:top" o:gfxdata="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" fillcolor="black" stroked="f">
+              <v:rect w14:anchorId="50063E90" id="Rectangle 1" o:spid="_x0000_s1026" style="position:absolute;margin-left:36pt;margin-top:23.85pt;width:540pt;height:.45pt;z-index:-251656192;visibility:visible;mso-wrap-style:square;mso-width-percent:0;mso-height-percent:0;mso-wrap-distance-left:0;mso-wrap-distance-top:0;mso-wrap-distance-right:0;mso-wrap-distance-bottom:0;mso-position-horizontal:absolute;mso-position-horizontal-relative:page;mso-position-vertical:absolute;mso-position-vertical-relative:text;mso-width-percent:0;mso-height-percent:0;mso-width-relative:page;mso-height-relative:page;v-text-anchor:top" o:gfxdata="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" fillcolor="black" stroked="f">
                 <w10:wrap type="topAndBottom" anchorx="page"/>
               </v:rect>
             </w:pict>
@@ -1093,6 +1093,9 @@
     <w:p>
       <w:pPr>
         <w:pStyle w:val="Heading2"/>
+        <w:rPr>
+          <w:lang w:eastAsia="ko-KR"/>
+        </w:rPr>
       </w:pPr>
       <w:r>
         <w:pict w14:anchorId="36CB7D5E">
@@ -1105,7 +1108,13 @@
         <w:rPr>
           <w:spacing w:val="-2"/>
         </w:rPr>
-        <w:t>Experience</w:t>
+        <w:t>E</w:t>
+      </w:r>
+      <w:r>
+        <w:rPr>
+          <w:spacing w:val="-2"/>
+        </w:rPr>
+        <w:t>XPERIENCE</w:t>
       </w:r>
     </w:p>
     <w:p>
@@ -1549,13 +1558,7 @@
         <w:rPr>
           <w:spacing w:val="-5"/>
         </w:rPr>
-        <w:t xml:space="preserve"> </w:t>
-      </w:r>
-      <w:r>
-        <w:rPr>
-          <w:spacing w:val="-5"/>
-        </w:rPr>
-        <w:t>Am West Funding Corp – Brea, CA</w:t>
+        <w:t xml:space="preserve"> Am West Funding Corp – Brea, CA</w:t>
       </w:r>
       <w:r>
         <w:tab/>
@@ -1568,10 +1571,7 @@
         <w:t xml:space="preserve"> </w:t>
       </w:r>
       <w:r>
-        <w:t>20</w:t>
-      </w:r>
-      <w:r>
-        <w:t>18</w:t>
+        <w:t>2018</w:t>
       </w:r>
       <w:r>
         <w:rPr>
@@ -2112,16 +2112,199 @@
     </w:p>
     <w:p>
       <w:pPr>
+        <w:pStyle w:val="Heading2"/>
+      </w:pPr>
+      <w:r>
+        <w:rPr>
+          <w:noProof/>
+        </w:rPr>
+        <mc:AlternateContent>
+          <mc:Choice Requires="wps">
+            <w:drawing>
+              <wp:anchor distT="0" distB="0" distL="0" distR="0" simplePos="0" relativeHeight="487591424" behindDoc="1" locked="0" layoutInCell="1" allowOverlap="1" wp14:anchorId="3FCF4C96" wp14:editId="2422245B">
+                <wp:simplePos x="0" y="0"/>
+                <wp:positionH relativeFrom="page">
+                  <wp:posOffset>457200</wp:posOffset>
+                </wp:positionH>
+                <wp:positionV relativeFrom="paragraph">
+                  <wp:posOffset>288290</wp:posOffset>
+                </wp:positionV>
+                <wp:extent cx="6858000" cy="5715"/>
+                <wp:effectExtent l="0" t="0" r="0" b="0"/>
+                <wp:wrapTopAndBottom/>
+                <wp:docPr id="3" name="Rectangle 3"/>
+                <wp:cNvGraphicFramePr>
+                  <a:graphicFrameLocks xmlns:a="http://schemas.openxmlformats.org/drawingml/2006/main"/>
+                </wp:cNvGraphicFramePr>
+                <a:graphic xmlns:a="http://schemas.openxmlformats.org/drawingml/2006/main">
+                  <a:graphicData uri="http://schemas.microsoft.com/office/word/2010/wordprocessingShape">
+                    <wps:wsp>
+                      <wps:cNvSpPr>
+                        <a:spLocks noChangeArrowheads="1"/>
+                      </wps:cNvSpPr>
+                      <wps:spPr bwMode="auto">
+                        <a:xfrm>
+                          <a:off x="0" y="0"/>
+                          <a:ext cx="6858000" cy="5715"/>
+                        </a:xfrm>
+                        <a:prstGeom prst="rect">
+                          <a:avLst/>
+                        </a:prstGeom>
+                        <a:solidFill>
+                          <a:srgbClr val="000000"/>
+                        </a:solidFill>
+                        <a:ln>
+                          <a:noFill/>
+                        </a:ln>
+                        <a:extLst>
+                          <a:ext uri="{91240B29-F687-4F45-9708-019B960494DF}">
+                            <a14:hiddenLine xmlns:a14="http://schemas.microsoft.com/office/drawing/2010/main" w="9525">
+                              <a:solidFill>
+                                <a:srgbClr val="000000"/>
+                              </a:solidFill>
+                              <a:miter lim="800000"/>
+                              <a:headEnd/>
+                              <a:tailEnd/>
+                            </a14:hiddenLine>
+                          </a:ext>
+                        </a:extLst>
+                      </wps:spPr>
+                      <wps:bodyPr rot="0" vert="horz" wrap="square" lIns="91440" tIns="45720" rIns="91440" bIns="45720" anchor="t" anchorCtr="0" upright="1">
+                        <a:noAutofit/>
+                      </wps:bodyPr>
+                    </wps:wsp>
+                  </a:graphicData>
+                </a:graphic>
+                <wp14:sizeRelH relativeFrom="page">
+                  <wp14:pctWidth>0</wp14:pctWidth>
+                </wp14:sizeRelH>
+                <wp14:sizeRelV relativeFrom="page">
+                  <wp14:pctHeight>0</wp14:pctHeight>
+                </wp14:sizeRelV>
+              </wp:anchor>
+            </w:drawing>
+          </mc:Choice>
+          <mc:Fallback>
+            <w:pict>
+              <v:rect w14:anchorId="7BA1AC36" id="Rectangle 3" o:spid="_x0000_s1026" style="position:absolute;margin-left:36pt;margin-top:22.7pt;width:540pt;height:.45pt;z-index:-15725056;visibility:visible;mso-wrap-style:square;mso-width-percent:0;mso-height-percent:0;mso-wrap-distance-left:0;mso-wrap-distance-top:0;mso-wrap-distance-right:0;mso-wrap-distance-bottom:0;mso-position-horizontal:absolute;mso-position-horizontal-relative:page;mso-position-vertical:absolute;mso-position-vertical-relative:text;mso-width-percent:0;mso-height-percent:0;mso-width-relative:page;mso-height-relative:page;v-text-anchor:top" o:gfxdata="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" fillcolor="black" stroked="f">
+                <w10:wrap type="topAndBottom" anchorx="page"/>
+              </v:rect>
+            </w:pict>
+          </mc:Fallback>
+        </mc:AlternateContent>
+      </w:r>
+      <w:r>
+        <w:rPr>
+          <w:spacing w:val="-2"/>
+        </w:rPr>
+        <w:t>PROJECTS</w:t>
+      </w:r>
+    </w:p>
+    <w:p>
+      <w:pPr>
+        <w:pStyle w:val="Heading3"/>
+        <w:tabs>
+          <w:tab w:val="left" w:pos="8781"/>
+        </w:tabs>
+      </w:pPr>
+      <w:r>
+        <w:t>Operating System in C</w:t>
+      </w:r>
+    </w:p>
+    <w:p>
+      <w:pPr>
+        <w:pStyle w:val="ListParagraph"/>
+        <w:numPr>
+          <w:ilvl w:val="0"/>
+          <w:numId w:val="1"/>
+        </w:numPr>
         <w:tabs>
           <w:tab w:val="left" w:pos="860"/>
           <w:tab w:val="left" w:pos="861"/>
         </w:tabs>
         <w:spacing w:before="2" w:line="245" w:lineRule="exact"/>
+        <w:ind w:right="142"/>
         <w:rPr>
           <w:rFonts w:ascii="Symbol" w:hAnsi="Symbol"/>
           <w:sz w:val="20"/>
         </w:rPr>
       </w:pPr>
+      <w:r>
+        <w:rPr>
+          <w:sz w:val="20"/>
+        </w:rPr>
+        <w:t>Designed</w:t>
+      </w:r>
+      <w:r>
+        <w:rPr>
+          <w:sz w:val="20"/>
+        </w:rPr>
+        <w:t xml:space="preserve"> Unix-like Operating System for RCS421 simulated hardware with all basic functionalities such as memory management, interrupt handling context switching, and I/O handling.</w:t>
+      </w:r>
+    </w:p>
+    <w:p>
+      <w:pPr>
+        <w:pStyle w:val="ListParagraph"/>
+        <w:numPr>
+          <w:ilvl w:val="0"/>
+          <w:numId w:val="1"/>
+        </w:numPr>
+        <w:tabs>
+          <w:tab w:val="left" w:pos="860"/>
+          <w:tab w:val="left" w:pos="861"/>
+        </w:tabs>
+        <w:spacing w:before="2" w:line="245" w:lineRule="exact"/>
+        <w:ind w:right="142"/>
+        <w:rPr>
+          <w:rFonts w:ascii="Symbol" w:hAnsi="Symbol"/>
+          <w:sz w:val="20"/>
+        </w:rPr>
+      </w:pPr>
+      <w:r>
+        <w:rPr>
+          <w:sz w:val="20"/>
+        </w:rPr>
+        <w:t>Implemented a process scheduler based on the Round-Robin algorithm to support context switching between processes.</w:t>
+      </w:r>
+    </w:p>
+    <w:p>
+      <w:pPr>
+        <w:pStyle w:val="ListParagraph"/>
+        <w:numPr>
+          <w:ilvl w:val="0"/>
+          <w:numId w:val="1"/>
+        </w:numPr>
+        <w:tabs>
+          <w:tab w:val="left" w:pos="860"/>
+          <w:tab w:val="left" w:pos="861"/>
+        </w:tabs>
+        <w:spacing w:before="2" w:line="245" w:lineRule="exact"/>
+        <w:ind w:right="142"/>
+        <w:rPr>
+          <w:rFonts w:ascii="Symbol" w:hAnsi="Symbol"/>
+          <w:sz w:val="20"/>
+        </w:rPr>
+      </w:pPr>
+      <w:r>
+        <w:rPr>
+          <w:sz w:val="20"/>
+        </w:rPr>
+        <w:t xml:space="preserve">Implemented memory management using virtual memory and a single-level page </w:t>
+      </w:r>
+      <w:proofErr w:type="gramStart"/>
+      <w:r>
+        <w:rPr>
+          <w:sz w:val="20"/>
+        </w:rPr>
+        <w:t>table(</w:t>
+      </w:r>
+      <w:proofErr w:type="gramEnd"/>
+      <w:r>
+        <w:rPr>
+          <w:sz w:val="20"/>
+        </w:rPr>
+        <w:t>with a TLB for performance).</w:t>
+      </w:r>
     </w:p>
     <w:sectPr>
       <w:type w:val="continuous"/>

</xml_diff>

<commit_message>
Deploying to gh-pages from @ kylekim-dev/kylekim-dev.github.io@3d16b452b7fbb739dea7993c1847645594a34d8e 🚀
</commit_message>
<xml_diff>
--- a/docs/Software-Developer-Resume-KyleKim.docx
+++ b/docs/Software-Developer-Resume-KyleKim.docx
@@ -5,8 +5,16 @@
     <w:p>
       <w:pPr>
         <w:pStyle w:val="Title"/>
-      </w:pPr>
-      <w:r>
+        <w:rPr>
+          <w:sz w:val="40"/>
+          <w:szCs w:val="40"/>
+        </w:rPr>
+      </w:pPr>
+      <w:r>
+        <w:rPr>
+          <w:sz w:val="40"/>
+          <w:szCs w:val="40"/>
+        </w:rPr>
         <w:t>DONGMIN KIM</w:t>
       </w:r>
     </w:p>
@@ -47,11 +55,9 @@
         <w:spacing w:before="53"/>
         <w:jc w:val="center"/>
         <w:rPr>
-          <w:rStyle w:val="Hyperlink"/>
           <w:color w:val="000000" w:themeColor="text1"/>
           <w:sz w:val="20"/>
           <w:szCs w:val="20"/>
-          <w:u w:val="none"/>
         </w:rPr>
       </w:pPr>
       <w:r>
@@ -125,16 +131,21 @@
           <w:szCs w:val="20"/>
           <w:u w:val="none"/>
         </w:rPr>
-        <w:t xml:space="preserve"> </w:t>
-      </w:r>
-      <w:r>
-        <w:rPr>
+        <w:t xml:space="preserve"> | Whittier, CA</w:t>
+      </w:r>
+    </w:p>
+    <w:p>
+      <w:pPr>
+        <w:spacing w:before="53"/>
+        <w:jc w:val="center"/>
+        <w:rPr>
+          <w:rStyle w:val="Hyperlink"/>
           <w:color w:val="000000" w:themeColor="text1"/>
           <w:sz w:val="20"/>
           <w:szCs w:val="20"/>
-        </w:rPr>
-        <w:t xml:space="preserve">| </w:t>
-      </w:r>
+          <w:u w:val="none"/>
+        </w:rPr>
+      </w:pPr>
       <w:hyperlink r:id="rId6" w:history="1">
         <w:r>
           <w:rPr>
@@ -329,7 +340,7 @@
           </mc:Choice>
           <mc:Fallback>
             <w:pict>
-              <v:rect w14:anchorId="4B588C4D" id="Rectangle 2" o:spid="_x0000_s1026" style="position:absolute;margin-left:36pt;margin-top:22.75pt;width:540pt;height:.5pt;z-index:-251658240;visibility:visible;mso-wrap-style:square;mso-width-percent:0;mso-height-percent:0;mso-wrap-distance-left:0;mso-wrap-distance-top:0;mso-wrap-distance-right:0;mso-wrap-distance-bottom:0;mso-position-horizontal:absolute;mso-position-horizontal-relative:page;mso-position-vertical:absolute;mso-position-vertical-relative:text;mso-width-percent:0;mso-height-percent:0;mso-width-relative:page;mso-height-relative:page;v-text-anchor:top" o:gfxdata="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" fillcolor="black" stroked="f">
+              <v:rect w14:anchorId="25F8ECEE" id="Rectangle 2" o:spid="_x0000_s1026" style="position:absolute;margin-left:36pt;margin-top:22.75pt;width:540pt;height:.5pt;z-index:-251658240;visibility:visible;mso-wrap-style:square;mso-width-percent:0;mso-height-percent:0;mso-wrap-distance-left:0;mso-wrap-distance-top:0;mso-wrap-distance-right:0;mso-wrap-distance-bottom:0;mso-position-horizontal:absolute;mso-position-horizontal-relative:page;mso-position-vertical:absolute;mso-position-vertical-relative:text;mso-width-percent:0;mso-height-percent:0;mso-width-relative:page;mso-height-relative:page;v-text-anchor:top" o:gfxdata="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" fillcolor="black" stroked="f">
                 <w10:wrap type="topAndBottom" anchorx="page"/>
               </v:rect>
             </w:pict>
@@ -609,6 +620,1376 @@
     <w:p>
       <w:pPr>
         <w:pStyle w:val="Heading2"/>
+        <w:spacing w:before="120"/>
+      </w:pPr>
+      <w:r>
+        <w:pict w14:anchorId="5ED1EF05">
+          <v:rect id="docshape3" o:spid="_x0000_s1028" style="position:absolute;left:0;text-align:left;margin-left:36pt;margin-top:22.75pt;width:540pt;height:.5pt;z-index:-15727616;mso-wrap-distance-left:0;mso-wrap-distance-right:0;mso-position-horizontal-relative:page" fillcolor="black" stroked="f">
+            <w10:wrap type="topAndBottom" anchorx="page"/>
+          </v:rect>
+        </w:pict>
+      </w:r>
+      <w:r>
+        <w:rPr>
+          <w:spacing w:val="-2"/>
+        </w:rPr>
+        <w:t>SKILLS</w:t>
+      </w:r>
+    </w:p>
+    <w:p>
+      <w:pPr>
+        <w:spacing w:before="172"/>
+        <w:ind w:left="140"/>
+        <w:rPr>
+          <w:sz w:val="20"/>
+        </w:rPr>
+      </w:pPr>
+      <w:r>
+        <w:rPr>
+          <w:b/>
+        </w:rPr>
+        <w:t>Languages,</w:t>
+      </w:r>
+      <w:r>
+        <w:rPr>
+          <w:b/>
+          <w:spacing w:val="-7"/>
+        </w:rPr>
+        <w:t xml:space="preserve"> </w:t>
+      </w:r>
+      <w:r>
+        <w:rPr>
+          <w:b/>
+        </w:rPr>
+        <w:t>software</w:t>
+      </w:r>
+      <w:r>
+        <w:rPr>
+          <w:b/>
+          <w:spacing w:val="-7"/>
+        </w:rPr>
+        <w:t xml:space="preserve"> </w:t>
+      </w:r>
+      <w:r>
+        <w:rPr>
+          <w:b/>
+        </w:rPr>
+        <w:t>&amp;</w:t>
+      </w:r>
+      <w:r>
+        <w:rPr>
+          <w:b/>
+          <w:spacing w:val="-7"/>
+        </w:rPr>
+        <w:t xml:space="preserve"> </w:t>
+      </w:r>
+      <w:r>
+        <w:rPr>
+          <w:b/>
+        </w:rPr>
+        <w:t>frameworks:</w:t>
+      </w:r>
+      <w:r>
+        <w:rPr>
+          <w:b/>
+          <w:spacing w:val="35"/>
+        </w:rPr>
+        <w:t xml:space="preserve"> </w:t>
+      </w:r>
+      <w:proofErr w:type="gramStart"/>
+      <w:r>
+        <w:rPr>
+          <w:spacing w:val="-4"/>
+          <w:sz w:val="20"/>
+        </w:rPr>
+        <w:t>C#</w:t>
+      </w:r>
+      <w:r>
+        <w:rPr>
+          <w:spacing w:val="-4"/>
+          <w:sz w:val="20"/>
+        </w:rPr>
+        <w:t>(</w:t>
+      </w:r>
+      <w:proofErr w:type="gramEnd"/>
+      <w:r>
+        <w:rPr>
+          <w:spacing w:val="-4"/>
+          <w:sz w:val="20"/>
+        </w:rPr>
+        <w:t>Expert)</w:t>
+      </w:r>
+      <w:r>
+        <w:rPr>
+          <w:spacing w:val="-4"/>
+          <w:sz w:val="20"/>
+        </w:rPr>
+        <w:t>,</w:t>
+      </w:r>
+      <w:r>
+        <w:rPr>
+          <w:sz w:val="20"/>
+        </w:rPr>
+        <w:t xml:space="preserve"> </w:t>
+      </w:r>
+      <w:r>
+        <w:rPr>
+          <w:sz w:val="20"/>
+        </w:rPr>
+        <w:t>JavaScript</w:t>
+      </w:r>
+      <w:r>
+        <w:rPr>
+          <w:sz w:val="20"/>
+        </w:rPr>
+        <w:t>(</w:t>
+      </w:r>
+      <w:r>
+        <w:rPr>
+          <w:spacing w:val="-4"/>
+          <w:sz w:val="20"/>
+        </w:rPr>
+        <w:t>Proficient</w:t>
+      </w:r>
+      <w:r>
+        <w:rPr>
+          <w:sz w:val="20"/>
+        </w:rPr>
+        <w:t>)</w:t>
+      </w:r>
+      <w:r>
+        <w:rPr>
+          <w:sz w:val="20"/>
+        </w:rPr>
+        <w:t>, HTML5(</w:t>
+      </w:r>
+      <w:r>
+        <w:rPr>
+          <w:spacing w:val="-4"/>
+          <w:sz w:val="20"/>
+        </w:rPr>
+        <w:t>Proficient</w:t>
+      </w:r>
+      <w:r>
+        <w:rPr>
+          <w:sz w:val="20"/>
+        </w:rPr>
+        <w:t>), CSS3(</w:t>
+      </w:r>
+      <w:r>
+        <w:rPr>
+          <w:spacing w:val="-4"/>
+          <w:sz w:val="20"/>
+        </w:rPr>
+        <w:t>Proficient</w:t>
+      </w:r>
+      <w:r>
+        <w:rPr>
+          <w:sz w:val="20"/>
+        </w:rPr>
+        <w:t>)</w:t>
+      </w:r>
+      <w:r>
+        <w:rPr>
+          <w:sz w:val="20"/>
+        </w:rPr>
+        <w:t xml:space="preserve">, </w:t>
+      </w:r>
+      <w:r>
+        <w:rPr>
+          <w:sz w:val="20"/>
+        </w:rPr>
+        <w:t>SQL(</w:t>
+      </w:r>
+      <w:r>
+        <w:rPr>
+          <w:spacing w:val="-4"/>
+          <w:sz w:val="20"/>
+        </w:rPr>
+        <w:t>Proficient</w:t>
+      </w:r>
+      <w:r>
+        <w:rPr>
+          <w:sz w:val="20"/>
+        </w:rPr>
+        <w:t>),</w:t>
+      </w:r>
+      <w:r>
+        <w:rPr>
+          <w:sz w:val="20"/>
+        </w:rPr>
+        <w:t xml:space="preserve"> </w:t>
+      </w:r>
+      <w:r>
+        <w:rPr>
+          <w:sz w:val="20"/>
+        </w:rPr>
+        <w:t>TypeScript,</w:t>
+      </w:r>
+      <w:r>
+        <w:rPr>
+          <w:spacing w:val="-7"/>
+          <w:sz w:val="20"/>
+        </w:rPr>
+        <w:t xml:space="preserve"> </w:t>
+      </w:r>
+      <w:r>
+        <w:rPr>
+          <w:sz w:val="20"/>
+        </w:rPr>
+        <w:t>Java, C, Python,</w:t>
+      </w:r>
+      <w:r>
+        <w:rPr>
+          <w:sz w:val="20"/>
+        </w:rPr>
+        <w:t xml:space="preserve"> </w:t>
+      </w:r>
+      <w:r>
+        <w:rPr>
+          <w:sz w:val="20"/>
+        </w:rPr>
+        <w:t>React</w:t>
+      </w:r>
+      <w:r>
+        <w:rPr>
+          <w:sz w:val="20"/>
+        </w:rPr>
+        <w:t>, AWS</w:t>
+      </w:r>
+      <w:r>
+        <w:rPr>
+          <w:spacing w:val="-2"/>
+          <w:sz w:val="20"/>
+        </w:rPr>
+        <w:t>.</w:t>
+      </w:r>
+    </w:p>
+    <w:p>
+      <w:pPr>
+        <w:spacing w:before="2"/>
+        <w:ind w:left="140"/>
+        <w:rPr>
+          <w:sz w:val="20"/>
+        </w:rPr>
+      </w:pPr>
+      <w:r>
+        <w:rPr>
+          <w:b/>
+        </w:rPr>
+        <w:t>Spoken</w:t>
+      </w:r>
+      <w:r>
+        <w:rPr>
+          <w:b/>
+          <w:spacing w:val="-8"/>
+        </w:rPr>
+        <w:t xml:space="preserve"> </w:t>
+      </w:r>
+      <w:r>
+        <w:rPr>
+          <w:b/>
+        </w:rPr>
+        <w:t>languages:</w:t>
+      </w:r>
+      <w:r>
+        <w:rPr>
+          <w:b/>
+          <w:spacing w:val="31"/>
+        </w:rPr>
+        <w:t xml:space="preserve"> </w:t>
+      </w:r>
+      <w:r>
+        <w:rPr>
+          <w:sz w:val="20"/>
+        </w:rPr>
+        <w:t>Korean</w:t>
+      </w:r>
+      <w:r>
+        <w:rPr>
+          <w:spacing w:val="-8"/>
+          <w:sz w:val="20"/>
+        </w:rPr>
+        <w:t xml:space="preserve"> </w:t>
+      </w:r>
+      <w:r>
+        <w:rPr>
+          <w:sz w:val="20"/>
+        </w:rPr>
+        <w:t>(Native),</w:t>
+      </w:r>
+      <w:r>
+        <w:rPr>
+          <w:spacing w:val="-9"/>
+          <w:sz w:val="20"/>
+        </w:rPr>
+        <w:t xml:space="preserve"> </w:t>
+      </w:r>
+      <w:r>
+        <w:rPr>
+          <w:sz w:val="20"/>
+        </w:rPr>
+        <w:t>English</w:t>
+      </w:r>
+      <w:r>
+        <w:rPr>
+          <w:spacing w:val="-8"/>
+          <w:sz w:val="20"/>
+        </w:rPr>
+        <w:t xml:space="preserve"> </w:t>
+      </w:r>
+      <w:r>
+        <w:rPr>
+          <w:sz w:val="20"/>
+        </w:rPr>
+        <w:t>(</w:t>
+      </w:r>
+      <w:r>
+        <w:rPr>
+          <w:sz w:val="20"/>
+        </w:rPr>
+        <w:t>Limited</w:t>
+      </w:r>
+      <w:r>
+        <w:rPr>
+          <w:spacing w:val="-7"/>
+          <w:sz w:val="20"/>
+        </w:rPr>
+        <w:t xml:space="preserve"> </w:t>
+      </w:r>
+      <w:r>
+        <w:rPr>
+          <w:sz w:val="20"/>
+        </w:rPr>
+        <w:t>Working</w:t>
+      </w:r>
+      <w:r>
+        <w:rPr>
+          <w:spacing w:val="-8"/>
+          <w:sz w:val="20"/>
+        </w:rPr>
+        <w:t xml:space="preserve"> </w:t>
+      </w:r>
+      <w:r>
+        <w:rPr>
+          <w:spacing w:val="-2"/>
+          <w:sz w:val="20"/>
+        </w:rPr>
+        <w:t>Proficiency</w:t>
+      </w:r>
+      <w:r>
+        <w:rPr>
+          <w:sz w:val="20"/>
+        </w:rPr>
+        <w:t>)</w:t>
+      </w:r>
+      <w:r>
+        <w:rPr>
+          <w:sz w:val="20"/>
+        </w:rPr>
+        <w:t>.</w:t>
+      </w:r>
+    </w:p>
+    <w:p>
+      <w:pPr>
+        <w:pStyle w:val="Heading2"/>
+        <w:rPr>
+          <w:lang w:eastAsia="ko-KR"/>
+        </w:rPr>
+      </w:pPr>
+      <w:r>
+        <w:pict w14:anchorId="36CB7D5E">
+          <v:rect id="docshape4" o:spid="_x0000_s1027" style="position:absolute;left:0;text-align:left;margin-left:36pt;margin-top:22.7pt;width:540pt;height:.45pt;z-index:-15727104;mso-wrap-distance-left:0;mso-wrap-distance-right:0;mso-position-horizontal-relative:page" fillcolor="black" stroked="f">
+            <w10:wrap type="topAndBottom" anchorx="page"/>
+          </v:rect>
+        </w:pict>
+      </w:r>
+      <w:r>
+        <w:rPr>
+          <w:spacing w:val="-2"/>
+        </w:rPr>
+        <w:t>E</w:t>
+      </w:r>
+      <w:r>
+        <w:rPr>
+          <w:spacing w:val="-2"/>
+        </w:rPr>
+        <w:t>XPERIENCE</w:t>
+      </w:r>
+    </w:p>
+    <w:p>
+      <w:pPr>
+        <w:pStyle w:val="Heading3"/>
+        <w:tabs>
+          <w:tab w:val="left" w:pos="8781"/>
+        </w:tabs>
+      </w:pPr>
+      <w:r>
+        <w:t>Software</w:t>
+      </w:r>
+      <w:r>
+        <w:rPr>
+          <w:spacing w:val="-5"/>
+        </w:rPr>
+        <w:t xml:space="preserve"> </w:t>
+      </w:r>
+      <w:r>
+        <w:t>Developer</w:t>
+      </w:r>
+      <w:r>
+        <w:rPr>
+          <w:spacing w:val="-6"/>
+        </w:rPr>
+        <w:t xml:space="preserve"> </w:t>
+      </w:r>
+      <w:r>
+        <w:t>|</w:t>
+      </w:r>
+      <w:r>
+        <w:rPr>
+          <w:spacing w:val="-5"/>
+        </w:rPr>
+        <w:t xml:space="preserve"> </w:t>
+      </w:r>
+      <w:r>
+        <w:t>New Wave Lending Group</w:t>
+      </w:r>
+      <w:r>
+        <w:rPr>
+          <w:spacing w:val="-5"/>
+        </w:rPr>
+        <w:t xml:space="preserve"> </w:t>
+      </w:r>
+      <w:r>
+        <w:rPr>
+          <w:spacing w:val="-4"/>
+        </w:rPr>
+        <w:t>Inc</w:t>
+      </w:r>
+      <w:r>
+        <w:rPr>
+          <w:spacing w:val="-4"/>
+        </w:rPr>
+        <w:t xml:space="preserve"> – City of Industry, CA </w:t>
+      </w:r>
+      <w:r>
+        <w:tab/>
+      </w:r>
+      <w:r>
+        <w:t xml:space="preserve">     </w:t>
+      </w:r>
+      <w:r>
+        <w:t>Nov</w:t>
+      </w:r>
+      <w:r>
+        <w:rPr>
+          <w:spacing w:val="-5"/>
+        </w:rPr>
+        <w:t xml:space="preserve"> </w:t>
+      </w:r>
+      <w:r>
+        <w:t>20</w:t>
+      </w:r>
+      <w:r>
+        <w:t>20</w:t>
+      </w:r>
+      <w:r>
+        <w:rPr>
+          <w:spacing w:val="-5"/>
+        </w:rPr>
+        <w:t xml:space="preserve"> </w:t>
+      </w:r>
+      <w:r>
+        <w:t>–</w:t>
+      </w:r>
+      <w:r>
+        <w:rPr>
+          <w:spacing w:val="-4"/>
+        </w:rPr>
+        <w:t xml:space="preserve"> </w:t>
+      </w:r>
+      <w:r>
+        <w:t>Current</w:t>
+      </w:r>
+    </w:p>
+    <w:p>
+      <w:pPr>
+        <w:pStyle w:val="ListParagraph"/>
+        <w:numPr>
+          <w:ilvl w:val="0"/>
+          <w:numId w:val="1"/>
+        </w:numPr>
+        <w:tabs>
+          <w:tab w:val="left" w:pos="860"/>
+          <w:tab w:val="left" w:pos="861"/>
+        </w:tabs>
+        <w:spacing w:before="3"/>
+        <w:ind w:right="142"/>
+        <w:rPr>
+          <w:rFonts w:ascii="Symbol" w:hAnsi="Symbol"/>
+          <w:sz w:val="20"/>
+        </w:rPr>
+      </w:pPr>
+      <w:r>
+        <w:rPr>
+          <w:sz w:val="20"/>
+        </w:rPr>
+        <w:t>Worked on Back-end and Front-end tasks to implement LOS utilizing C#, MS-SQL, Vue.js</w:t>
+      </w:r>
+      <w:r>
+        <w:rPr>
+          <w:sz w:val="20"/>
+        </w:rPr>
+        <w:t>,</w:t>
+      </w:r>
+      <w:r>
+        <w:rPr>
+          <w:sz w:val="20"/>
+        </w:rPr>
+        <w:t xml:space="preserve"> and Typescript.</w:t>
+      </w:r>
+    </w:p>
+    <w:p>
+      <w:pPr>
+        <w:pStyle w:val="ListParagraph"/>
+        <w:numPr>
+          <w:ilvl w:val="0"/>
+          <w:numId w:val="1"/>
+        </w:numPr>
+        <w:tabs>
+          <w:tab w:val="left" w:pos="860"/>
+          <w:tab w:val="left" w:pos="861"/>
+        </w:tabs>
+        <w:spacing w:before="3"/>
+        <w:ind w:right="142"/>
+        <w:rPr>
+          <w:rFonts w:ascii="Symbol" w:hAnsi="Symbol"/>
+          <w:sz w:val="20"/>
+        </w:rPr>
+      </w:pPr>
+      <w:r>
+        <w:rPr>
+          <w:sz w:val="20"/>
+        </w:rPr>
+        <w:t>Created</w:t>
+      </w:r>
+      <w:r>
+        <w:rPr>
+          <w:sz w:val="20"/>
+        </w:rPr>
+        <w:t xml:space="preserve"> Loan Origination System that has</w:t>
+      </w:r>
+      <w:r>
+        <w:rPr>
+          <w:sz w:val="20"/>
+        </w:rPr>
+        <w:t xml:space="preserve"> </w:t>
+      </w:r>
+      <w:r>
+        <w:rPr>
+          <w:sz w:val="20"/>
+        </w:rPr>
+        <w:t xml:space="preserve">a </w:t>
+      </w:r>
+      <w:r>
+        <w:rPr>
+          <w:sz w:val="20"/>
+        </w:rPr>
+        <w:t>20K+ mortgage loan pipeline</w:t>
+      </w:r>
+      <w:r>
+        <w:rPr>
+          <w:sz w:val="20"/>
+        </w:rPr>
+        <w:t xml:space="preserve">, and </w:t>
+      </w:r>
+      <w:r>
+        <w:rPr>
+          <w:sz w:val="20"/>
+        </w:rPr>
+        <w:t>1</w:t>
+      </w:r>
+      <w:r>
+        <w:rPr>
+          <w:sz w:val="20"/>
+        </w:rPr>
+        <w:t>k+ active</w:t>
+      </w:r>
+      <w:r>
+        <w:rPr>
+          <w:sz w:val="20"/>
+        </w:rPr>
+        <w:t xml:space="preserve"> users</w:t>
+      </w:r>
+      <w:r>
+        <w:rPr>
+          <w:sz w:val="20"/>
+        </w:rPr>
+        <w:t>, and developed the web application and the REST APIs</w:t>
+      </w:r>
+      <w:r>
+        <w:rPr>
+          <w:sz w:val="20"/>
+        </w:rPr>
+        <w:t>.</w:t>
+      </w:r>
+    </w:p>
+    <w:p>
+      <w:pPr>
+        <w:pStyle w:val="ListParagraph"/>
+        <w:numPr>
+          <w:ilvl w:val="0"/>
+          <w:numId w:val="1"/>
+        </w:numPr>
+        <w:tabs>
+          <w:tab w:val="left" w:pos="860"/>
+          <w:tab w:val="left" w:pos="861"/>
+        </w:tabs>
+        <w:spacing w:before="3"/>
+        <w:ind w:right="142"/>
+        <w:rPr>
+          <w:rFonts w:ascii="Symbol" w:hAnsi="Symbol"/>
+          <w:sz w:val="20"/>
+        </w:rPr>
+      </w:pPr>
+      <w:r>
+        <w:rPr>
+          <w:sz w:val="20"/>
+        </w:rPr>
+        <w:t>Develop</w:t>
+      </w:r>
+      <w:r>
+        <w:rPr>
+          <w:sz w:val="20"/>
+        </w:rPr>
+        <w:t>ed</w:t>
+      </w:r>
+      <w:r>
+        <w:rPr>
+          <w:sz w:val="20"/>
+        </w:rPr>
+        <w:t xml:space="preserve"> an automatic generation module of disclosure documents based on loan data to improve efficiency, accuracy, and reliability.</w:t>
+      </w:r>
+    </w:p>
+    <w:p>
+      <w:pPr>
+        <w:pStyle w:val="ListParagraph"/>
+        <w:numPr>
+          <w:ilvl w:val="0"/>
+          <w:numId w:val="1"/>
+        </w:numPr>
+        <w:tabs>
+          <w:tab w:val="left" w:pos="860"/>
+          <w:tab w:val="left" w:pos="861"/>
+        </w:tabs>
+        <w:spacing w:before="3"/>
+        <w:ind w:right="142"/>
+        <w:rPr>
+          <w:rFonts w:ascii="Symbol" w:hAnsi="Symbol"/>
+          <w:sz w:val="20"/>
+        </w:rPr>
+      </w:pPr>
+      <w:r>
+        <w:rPr>
+          <w:sz w:val="20"/>
+        </w:rPr>
+        <w:t xml:space="preserve">Designed </w:t>
+      </w:r>
+      <w:r>
+        <w:rPr>
+          <w:sz w:val="20"/>
+        </w:rPr>
+        <w:t xml:space="preserve">a </w:t>
+      </w:r>
+      <w:r>
+        <w:rPr>
+          <w:sz w:val="20"/>
+        </w:rPr>
+        <w:t>module to send disclosure documents through the DocuSign API and improved work efficiency by 20%.</w:t>
+      </w:r>
+    </w:p>
+    <w:p>
+      <w:pPr>
+        <w:pStyle w:val="ListParagraph"/>
+        <w:numPr>
+          <w:ilvl w:val="0"/>
+          <w:numId w:val="1"/>
+        </w:numPr>
+        <w:tabs>
+          <w:tab w:val="left" w:pos="860"/>
+          <w:tab w:val="left" w:pos="861"/>
+        </w:tabs>
+        <w:spacing w:before="3"/>
+        <w:ind w:right="142"/>
+        <w:rPr>
+          <w:rFonts w:ascii="Symbol" w:hAnsi="Symbol"/>
+          <w:sz w:val="20"/>
+        </w:rPr>
+      </w:pPr>
+      <w:r>
+        <w:rPr>
+          <w:rFonts w:asciiTheme="majorHAnsi" w:eastAsia="Batang" w:hAnsiTheme="majorHAnsi" w:cs="Batang"/>
+          <w:sz w:val="20"/>
+          <w:lang w:eastAsia="ko-KR"/>
+        </w:rPr>
+        <w:t>Creat</w:t>
+      </w:r>
+      <w:r>
+        <w:rPr>
+          <w:rFonts w:asciiTheme="majorHAnsi" w:eastAsia="Batang" w:hAnsiTheme="majorHAnsi" w:cs="Batang"/>
+          <w:sz w:val="20"/>
+          <w:lang w:eastAsia="ko-KR"/>
+        </w:rPr>
+        <w:t>ed</w:t>
+      </w:r>
+      <w:r>
+        <w:rPr>
+          <w:rFonts w:asciiTheme="majorHAnsi" w:eastAsia="Batang" w:hAnsiTheme="majorHAnsi" w:cs="Batang"/>
+          <w:sz w:val="20"/>
+          <w:lang w:eastAsia="ko-KR"/>
+        </w:rPr>
+        <w:t xml:space="preserve"> automatic document indexing modules using barcodes, increased efficiency of document categorization works by 60%</w:t>
+      </w:r>
+      <w:r>
+        <w:rPr>
+          <w:rFonts w:asciiTheme="majorHAnsi" w:eastAsia="Batang" w:hAnsiTheme="majorHAnsi" w:cs="Batang"/>
+          <w:sz w:val="20"/>
+          <w:lang w:eastAsia="ko-KR"/>
+        </w:rPr>
+        <w:t>.</w:t>
+      </w:r>
+    </w:p>
+    <w:p>
+      <w:pPr>
+        <w:pStyle w:val="ListParagraph"/>
+        <w:numPr>
+          <w:ilvl w:val="0"/>
+          <w:numId w:val="1"/>
+        </w:numPr>
+        <w:tabs>
+          <w:tab w:val="left" w:pos="860"/>
+          <w:tab w:val="left" w:pos="861"/>
+        </w:tabs>
+        <w:spacing w:before="3"/>
+        <w:ind w:right="142"/>
+        <w:rPr>
+          <w:rFonts w:ascii="Symbol" w:hAnsi="Symbol"/>
+          <w:sz w:val="20"/>
+        </w:rPr>
+      </w:pPr>
+      <w:r>
+        <w:rPr>
+          <w:rFonts w:asciiTheme="majorHAnsi" w:eastAsia="Batang" w:hAnsiTheme="majorHAnsi" w:cs="Batang"/>
+          <w:sz w:val="20"/>
+          <w:lang w:eastAsia="ko-KR"/>
+        </w:rPr>
+        <w:t>Programmed the loan eligibility assessment,</w:t>
+      </w:r>
+      <w:r>
+        <w:rPr>
+          <w:rFonts w:asciiTheme="majorHAnsi" w:eastAsia="Batang" w:hAnsiTheme="majorHAnsi" w:cs="Batang"/>
+          <w:sz w:val="20"/>
+          <w:lang w:eastAsia="ko-KR"/>
+        </w:rPr>
+        <w:t xml:space="preserve"> </w:t>
+      </w:r>
+      <w:r>
+        <w:rPr>
+          <w:rFonts w:asciiTheme="majorHAnsi" w:eastAsia="Batang" w:hAnsiTheme="majorHAnsi" w:cs="Batang"/>
+          <w:sz w:val="20"/>
+          <w:lang w:eastAsia="ko-KR"/>
+        </w:rPr>
+        <w:t xml:space="preserve">and </w:t>
+      </w:r>
+      <w:r>
+        <w:rPr>
+          <w:rFonts w:asciiTheme="majorHAnsi" w:eastAsia="Batang" w:hAnsiTheme="majorHAnsi" w:cs="Batang"/>
+          <w:sz w:val="20"/>
+          <w:lang w:eastAsia="ko-KR"/>
+        </w:rPr>
+        <w:t>r</w:t>
+      </w:r>
+      <w:r>
+        <w:rPr>
+          <w:rFonts w:asciiTheme="majorHAnsi" w:eastAsia="Batang" w:hAnsiTheme="majorHAnsi" w:cs="Batang"/>
+          <w:sz w:val="20"/>
+          <w:lang w:eastAsia="ko-KR"/>
+        </w:rPr>
+        <w:t>educes the overall mortgage loan process time by 50%</w:t>
+      </w:r>
+      <w:r>
+        <w:rPr>
+          <w:rFonts w:asciiTheme="majorHAnsi" w:eastAsia="Batang" w:hAnsiTheme="majorHAnsi" w:cs="Batang"/>
+          <w:sz w:val="20"/>
+          <w:lang w:eastAsia="ko-KR"/>
+        </w:rPr>
+        <w:t>.</w:t>
+      </w:r>
+    </w:p>
+    <w:p>
+      <w:pPr>
+        <w:pStyle w:val="Heading3"/>
+        <w:tabs>
+          <w:tab w:val="left" w:pos="8781"/>
+        </w:tabs>
+      </w:pPr>
+      <w:r>
+        <w:t>Software</w:t>
+      </w:r>
+      <w:r>
+        <w:rPr>
+          <w:spacing w:val="-5"/>
+        </w:rPr>
+        <w:t xml:space="preserve"> </w:t>
+      </w:r>
+      <w:r>
+        <w:t>Developer</w:t>
+      </w:r>
+      <w:r>
+        <w:rPr>
+          <w:spacing w:val="-6"/>
+        </w:rPr>
+        <w:t xml:space="preserve"> </w:t>
+      </w:r>
+      <w:r>
+        <w:t>|</w:t>
+      </w:r>
+      <w:r>
+        <w:rPr>
+          <w:spacing w:val="-5"/>
+        </w:rPr>
+        <w:t xml:space="preserve"> Am West Funding Corp – Brea, CA</w:t>
+      </w:r>
+      <w:r>
+        <w:tab/>
+        <w:t xml:space="preserve">     Nov</w:t>
+      </w:r>
+      <w:r>
+        <w:rPr>
+          <w:spacing w:val="-5"/>
+        </w:rPr>
+        <w:t xml:space="preserve"> </w:t>
+      </w:r>
+      <w:r>
+        <w:t>2018</w:t>
+      </w:r>
+      <w:r>
+        <w:rPr>
+          <w:spacing w:val="-5"/>
+        </w:rPr>
+        <w:t xml:space="preserve"> </w:t>
+      </w:r>
+      <w:r>
+        <w:t>–</w:t>
+      </w:r>
+      <w:r>
+        <w:rPr>
+          <w:spacing w:val="-4"/>
+        </w:rPr>
+        <w:t xml:space="preserve"> </w:t>
+      </w:r>
+      <w:r>
+        <w:t>Nov 202</w:t>
+      </w:r>
+    </w:p>
+    <w:p>
+      <w:pPr>
+        <w:pStyle w:val="ListParagraph"/>
+        <w:numPr>
+          <w:ilvl w:val="0"/>
+          <w:numId w:val="1"/>
+        </w:numPr>
+        <w:tabs>
+          <w:tab w:val="left" w:pos="860"/>
+          <w:tab w:val="left" w:pos="861"/>
+        </w:tabs>
+        <w:spacing w:line="245" w:lineRule="exact"/>
+        <w:rPr>
+          <w:rFonts w:asciiTheme="majorHAnsi" w:hAnsiTheme="majorHAnsi"/>
+          <w:sz w:val="20"/>
+          <w:lang w:eastAsia="ko-KR"/>
+        </w:rPr>
+      </w:pPr>
+      <w:r>
+        <w:rPr>
+          <w:rFonts w:asciiTheme="majorHAnsi" w:hAnsiTheme="majorHAnsi"/>
+          <w:sz w:val="20"/>
+          <w:lang w:eastAsia="ko-KR"/>
+        </w:rPr>
+        <w:t>Worked on Back-end and Front-end projects to implement LOS utilizing C#, .NET, and MS-SQL.</w:t>
+      </w:r>
+    </w:p>
+    <w:p>
+      <w:pPr>
+        <w:pStyle w:val="ListParagraph"/>
+        <w:numPr>
+          <w:ilvl w:val="0"/>
+          <w:numId w:val="1"/>
+        </w:numPr>
+        <w:tabs>
+          <w:tab w:val="left" w:pos="860"/>
+          <w:tab w:val="left" w:pos="861"/>
+        </w:tabs>
+        <w:spacing w:line="245" w:lineRule="exact"/>
+        <w:rPr>
+          <w:rFonts w:asciiTheme="majorHAnsi" w:hAnsiTheme="majorHAnsi"/>
+          <w:sz w:val="20"/>
+          <w:lang w:eastAsia="ko-KR"/>
+        </w:rPr>
+      </w:pPr>
+      <w:r>
+        <w:rPr>
+          <w:rFonts w:asciiTheme="majorHAnsi" w:eastAsia="Batang" w:hAnsiTheme="majorHAnsi" w:cs="Batang"/>
+          <w:sz w:val="20"/>
+          <w:lang w:eastAsia="ko-KR"/>
+        </w:rPr>
+        <w:t xml:space="preserve">Developed a credit report analysis module to verify mortgage loan </w:t>
+      </w:r>
+      <w:r>
+        <w:rPr>
+          <w:rFonts w:asciiTheme="majorHAnsi" w:eastAsia="Batang" w:hAnsiTheme="majorHAnsi" w:cs="Batang"/>
+          <w:sz w:val="20"/>
+          <w:lang w:eastAsia="ko-KR"/>
+        </w:rPr>
+        <w:t>eligibility</w:t>
+      </w:r>
+      <w:r>
+        <w:rPr>
+          <w:rFonts w:asciiTheme="majorHAnsi" w:eastAsia="Batang" w:hAnsiTheme="majorHAnsi" w:cs="Batang"/>
+          <w:sz w:val="20"/>
+          <w:lang w:eastAsia="ko-KR"/>
+        </w:rPr>
+        <w:t xml:space="preserve"> and</w:t>
+      </w:r>
+      <w:r>
+        <w:rPr>
+          <w:rFonts w:asciiTheme="majorHAnsi" w:eastAsia="Batang" w:hAnsiTheme="majorHAnsi" w:cs="Batang"/>
+          <w:sz w:val="20"/>
+          <w:lang w:eastAsia="ko-KR"/>
+        </w:rPr>
+        <w:t xml:space="preserve"> </w:t>
+      </w:r>
+      <w:proofErr w:type="gramStart"/>
+      <w:r>
+        <w:rPr>
+          <w:rFonts w:asciiTheme="majorHAnsi" w:eastAsia="Batang" w:hAnsiTheme="majorHAnsi" w:cs="Batang"/>
+          <w:sz w:val="20"/>
+          <w:lang w:eastAsia="ko-KR"/>
+        </w:rPr>
+        <w:t>Designed</w:t>
+      </w:r>
+      <w:proofErr w:type="gramEnd"/>
+      <w:r>
+        <w:rPr>
+          <w:rFonts w:asciiTheme="majorHAnsi" w:eastAsia="Batang" w:hAnsiTheme="majorHAnsi" w:cs="Batang"/>
+          <w:sz w:val="20"/>
+          <w:lang w:eastAsia="ko-KR"/>
+        </w:rPr>
+        <w:t xml:space="preserve"> it to automatically import liabilities (credit cards, other debts) to reduce simple data entry works hours</w:t>
+      </w:r>
+      <w:r>
+        <w:rPr>
+          <w:rFonts w:asciiTheme="majorHAnsi" w:eastAsia="Batang" w:hAnsiTheme="majorHAnsi" w:cs="Batang"/>
+          <w:sz w:val="20"/>
+          <w:lang w:eastAsia="ko-KR"/>
+        </w:rPr>
+        <w:t>.</w:t>
+      </w:r>
+    </w:p>
+    <w:p>
+      <w:pPr>
+        <w:pStyle w:val="ListParagraph"/>
+        <w:numPr>
+          <w:ilvl w:val="0"/>
+          <w:numId w:val="1"/>
+        </w:numPr>
+        <w:tabs>
+          <w:tab w:val="left" w:pos="860"/>
+          <w:tab w:val="left" w:pos="861"/>
+        </w:tabs>
+        <w:spacing w:before="1"/>
+        <w:rPr>
+          <w:rFonts w:asciiTheme="majorHAnsi" w:hAnsiTheme="majorHAnsi"/>
+          <w:sz w:val="20"/>
+          <w:lang w:eastAsia="ko-KR"/>
+        </w:rPr>
+      </w:pPr>
+      <w:r>
+        <w:rPr>
+          <w:rFonts w:asciiTheme="majorHAnsi" w:eastAsia="Batang" w:hAnsiTheme="majorHAnsi" w:cs="Batang"/>
+          <w:sz w:val="20"/>
+          <w:lang w:eastAsia="ko-KR"/>
+        </w:rPr>
+        <w:t xml:space="preserve">Developed web applications and REST APIs for </w:t>
+      </w:r>
+      <w:r>
+        <w:rPr>
+          <w:rFonts w:asciiTheme="majorHAnsi" w:eastAsia="Batang" w:hAnsiTheme="majorHAnsi" w:cs="Batang"/>
+          <w:sz w:val="20"/>
+          <w:lang w:eastAsia="ko-KR"/>
+        </w:rPr>
+        <w:t xml:space="preserve">an </w:t>
+      </w:r>
+      <w:r>
+        <w:rPr>
+          <w:rFonts w:asciiTheme="majorHAnsi" w:eastAsia="Batang" w:hAnsiTheme="majorHAnsi" w:cs="Batang"/>
+          <w:sz w:val="20"/>
+          <w:lang w:eastAsia="ko-KR"/>
+        </w:rPr>
+        <w:t>in-house job posting and employee onboarding management.</w:t>
+      </w:r>
+    </w:p>
+    <w:p>
+      <w:pPr>
+        <w:pStyle w:val="ListParagraph"/>
+        <w:numPr>
+          <w:ilvl w:val="0"/>
+          <w:numId w:val="1"/>
+        </w:numPr>
+        <w:tabs>
+          <w:tab w:val="left" w:pos="860"/>
+          <w:tab w:val="left" w:pos="861"/>
+        </w:tabs>
+        <w:spacing w:before="1"/>
+        <w:rPr>
+          <w:rFonts w:asciiTheme="majorHAnsi" w:hAnsiTheme="majorHAnsi"/>
+          <w:sz w:val="20"/>
+          <w:lang w:eastAsia="ko-KR"/>
+        </w:rPr>
+      </w:pPr>
+      <w:r>
+        <w:rPr>
+          <w:rFonts w:asciiTheme="majorHAnsi" w:eastAsia="Batang" w:hAnsiTheme="majorHAnsi" w:cs="Batang" w:hint="eastAsia"/>
+          <w:sz w:val="20"/>
+          <w:lang w:eastAsia="ko-KR"/>
+        </w:rPr>
+        <w:t>R</w:t>
+      </w:r>
+      <w:r>
+        <w:rPr>
+          <w:rFonts w:asciiTheme="majorHAnsi" w:eastAsia="Batang" w:hAnsiTheme="majorHAnsi" w:cs="Batang"/>
+          <w:sz w:val="20"/>
+          <w:lang w:eastAsia="ko-KR"/>
+        </w:rPr>
+        <w:t>educed loan registration process time by 20% through loan fee recommendation module design.</w:t>
+      </w:r>
+    </w:p>
+    <w:p>
+      <w:pPr>
+        <w:pStyle w:val="ListParagraph"/>
+        <w:numPr>
+          <w:ilvl w:val="0"/>
+          <w:numId w:val="1"/>
+        </w:numPr>
+        <w:tabs>
+          <w:tab w:val="left" w:pos="860"/>
+          <w:tab w:val="left" w:pos="861"/>
+        </w:tabs>
+        <w:spacing w:before="1"/>
+        <w:rPr>
+          <w:rFonts w:asciiTheme="majorHAnsi" w:hAnsiTheme="majorHAnsi"/>
+          <w:sz w:val="20"/>
+          <w:lang w:eastAsia="ko-KR"/>
+        </w:rPr>
+      </w:pPr>
+      <w:r>
+        <w:rPr>
+          <w:rFonts w:asciiTheme="majorHAnsi" w:eastAsia="Batang" w:hAnsiTheme="majorHAnsi" w:cs="Batang"/>
+          <w:sz w:val="20"/>
+          <w:lang w:eastAsia="ko-KR"/>
+        </w:rPr>
+        <w:t xml:space="preserve">Worked on migrating </w:t>
+      </w:r>
+      <w:r>
+        <w:rPr>
+          <w:rFonts w:asciiTheme="majorHAnsi" w:eastAsia="Batang" w:hAnsiTheme="majorHAnsi" w:cs="Batang"/>
+          <w:sz w:val="20"/>
+          <w:lang w:eastAsia="ko-KR"/>
+        </w:rPr>
+        <w:t>Informatica</w:t>
+      </w:r>
+      <w:r>
+        <w:rPr>
+          <w:rFonts w:asciiTheme="majorHAnsi" w:eastAsia="Batang" w:hAnsiTheme="majorHAnsi" w:cs="Batang"/>
+          <w:sz w:val="20"/>
+          <w:lang w:eastAsia="ko-KR"/>
+        </w:rPr>
+        <w:t xml:space="preserve"> mappings between environments for development, testing</w:t>
+      </w:r>
+      <w:r>
+        <w:rPr>
+          <w:rFonts w:asciiTheme="majorHAnsi" w:eastAsia="Batang" w:hAnsiTheme="majorHAnsi" w:cs="Batang"/>
+          <w:sz w:val="20"/>
+          <w:lang w:eastAsia="ko-KR"/>
+        </w:rPr>
+        <w:t>,</w:t>
+      </w:r>
+      <w:r>
+        <w:rPr>
+          <w:rFonts w:asciiTheme="majorHAnsi" w:eastAsia="Batang" w:hAnsiTheme="majorHAnsi" w:cs="Batang"/>
+          <w:sz w:val="20"/>
+          <w:lang w:eastAsia="ko-KR"/>
+        </w:rPr>
+        <w:t xml:space="preserve"> and production implementation purposes.</w:t>
+      </w:r>
+    </w:p>
+    <w:p>
+      <w:pPr>
+        <w:pStyle w:val="ListParagraph"/>
+        <w:numPr>
+          <w:ilvl w:val="0"/>
+          <w:numId w:val="1"/>
+        </w:numPr>
+        <w:tabs>
+          <w:tab w:val="left" w:pos="860"/>
+          <w:tab w:val="left" w:pos="861"/>
+        </w:tabs>
+        <w:spacing w:before="1"/>
+        <w:rPr>
+          <w:rFonts w:asciiTheme="majorHAnsi" w:hAnsiTheme="majorHAnsi"/>
+          <w:sz w:val="20"/>
+          <w:lang w:eastAsia="ko-KR"/>
+        </w:rPr>
+      </w:pPr>
+      <w:r>
+        <w:rPr>
+          <w:rFonts w:asciiTheme="majorHAnsi" w:hAnsiTheme="majorHAnsi"/>
+          <w:sz w:val="20"/>
+          <w:lang w:eastAsia="ko-KR"/>
+        </w:rPr>
+        <w:t>Developed automatic closing fee recommendation, and reduced average loan registration time by 10%.</w:t>
+      </w:r>
+    </w:p>
+    <w:p>
+      <w:pPr>
+        <w:pStyle w:val="Heading3"/>
+        <w:tabs>
+          <w:tab w:val="left" w:pos="8781"/>
+        </w:tabs>
+        <w:spacing w:before="119" w:line="258" w:lineRule="exact"/>
+      </w:pPr>
+      <w:r>
+        <w:t>Junior Web</w:t>
+      </w:r>
+      <w:r>
+        <w:t xml:space="preserve"> Developer | Bada International</w:t>
+      </w:r>
+      <w:r>
+        <w:t xml:space="preserve"> – Irvine,</w:t>
+      </w:r>
+      <w:r>
+        <w:t xml:space="preserve"> CA</w:t>
+      </w:r>
+      <w:r>
+        <w:tab/>
+      </w:r>
+      <w:r>
+        <w:t xml:space="preserve">   </w:t>
+      </w:r>
+      <w:r>
+        <w:t>Jan</w:t>
+      </w:r>
+      <w:r>
+        <w:rPr>
+          <w:spacing w:val="-5"/>
+        </w:rPr>
+        <w:t xml:space="preserve"> </w:t>
+      </w:r>
+      <w:r>
+        <w:t>2016</w:t>
+      </w:r>
+      <w:r>
+        <w:rPr>
+          <w:spacing w:val="-4"/>
+        </w:rPr>
+        <w:t xml:space="preserve"> </w:t>
+      </w:r>
+      <w:r>
+        <w:t>–</w:t>
+      </w:r>
+      <w:r>
+        <w:rPr>
+          <w:spacing w:val="-3"/>
+        </w:rPr>
+        <w:t xml:space="preserve"> </w:t>
+      </w:r>
+      <w:r>
+        <w:t>Feb</w:t>
+      </w:r>
+      <w:r>
+        <w:rPr>
+          <w:spacing w:val="-2"/>
+        </w:rPr>
+        <w:t xml:space="preserve"> </w:t>
+      </w:r>
+      <w:r>
+        <w:rPr>
+          <w:spacing w:val="-4"/>
+        </w:rPr>
+        <w:t>2018</w:t>
+      </w:r>
+    </w:p>
+    <w:p>
+      <w:pPr>
+        <w:pStyle w:val="ListParagraph"/>
+        <w:numPr>
+          <w:ilvl w:val="0"/>
+          <w:numId w:val="1"/>
+        </w:numPr>
+        <w:tabs>
+          <w:tab w:val="left" w:pos="860"/>
+          <w:tab w:val="left" w:pos="861"/>
+        </w:tabs>
+        <w:spacing w:line="245" w:lineRule="exact"/>
+        <w:rPr>
+          <w:rFonts w:ascii="Symbol" w:hAnsi="Symbol"/>
+          <w:sz w:val="20"/>
+        </w:rPr>
+      </w:pPr>
+      <w:r>
+        <w:rPr>
+          <w:spacing w:val="-2"/>
+          <w:sz w:val="20"/>
+        </w:rPr>
+        <w:t>Created e-commerce sites integrated with PayPal, Strip</w:t>
+      </w:r>
+      <w:r>
+        <w:rPr>
+          <w:spacing w:val="-2"/>
+          <w:sz w:val="20"/>
+        </w:rPr>
+        <w:t>,</w:t>
+      </w:r>
+      <w:r>
+        <w:rPr>
+          <w:spacing w:val="-2"/>
+          <w:sz w:val="20"/>
+        </w:rPr>
+        <w:t xml:space="preserve"> and Authorize.net.</w:t>
+      </w:r>
+    </w:p>
+    <w:p>
+      <w:pPr>
+        <w:pStyle w:val="ListParagraph"/>
+        <w:numPr>
+          <w:ilvl w:val="0"/>
+          <w:numId w:val="1"/>
+        </w:numPr>
+        <w:tabs>
+          <w:tab w:val="left" w:pos="860"/>
+          <w:tab w:val="left" w:pos="861"/>
+        </w:tabs>
+        <w:spacing w:line="245" w:lineRule="exact"/>
+        <w:rPr>
+          <w:rFonts w:ascii="Symbol" w:hAnsi="Symbol"/>
+          <w:sz w:val="20"/>
+        </w:rPr>
+      </w:pPr>
+      <w:r>
+        <w:rPr>
+          <w:spacing w:val="-2"/>
+          <w:sz w:val="20"/>
+        </w:rPr>
+        <w:t xml:space="preserve">Developed </w:t>
+      </w:r>
+      <w:r>
+        <w:rPr>
+          <w:spacing w:val="-2"/>
+          <w:sz w:val="20"/>
+        </w:rPr>
+        <w:t xml:space="preserve">a </w:t>
+      </w:r>
+      <w:r>
+        <w:rPr>
+          <w:spacing w:val="-2"/>
+          <w:sz w:val="20"/>
+        </w:rPr>
+        <w:t xml:space="preserve">water purifiers management web application </w:t>
+      </w:r>
+      <w:r>
+        <w:rPr>
+          <w:spacing w:val="-2"/>
+          <w:sz w:val="20"/>
+        </w:rPr>
+        <w:t>to manage account rights and customer resources</w:t>
+      </w:r>
+      <w:r>
+        <w:rPr>
+          <w:spacing w:val="-2"/>
+          <w:sz w:val="20"/>
+        </w:rPr>
+        <w:t xml:space="preserve">.  </w:t>
+      </w:r>
+    </w:p>
+    <w:p>
+      <w:pPr>
+        <w:pStyle w:val="ListParagraph"/>
+        <w:numPr>
+          <w:ilvl w:val="0"/>
+          <w:numId w:val="1"/>
+        </w:numPr>
+        <w:tabs>
+          <w:tab w:val="left" w:pos="860"/>
+          <w:tab w:val="left" w:pos="861"/>
+        </w:tabs>
+        <w:spacing w:line="245" w:lineRule="exact"/>
+        <w:rPr>
+          <w:rFonts w:ascii="Symbol" w:hAnsi="Symbol"/>
+          <w:sz w:val="20"/>
+        </w:rPr>
+      </w:pPr>
+      <w:r>
+        <w:rPr>
+          <w:sz w:val="20"/>
+        </w:rPr>
+        <w:t>Designed</w:t>
+      </w:r>
+      <w:r>
+        <w:rPr>
+          <w:sz w:val="20"/>
+        </w:rPr>
+        <w:t xml:space="preserve"> in-house water purifier and filter inventory management system.</w:t>
+      </w:r>
+    </w:p>
+    <w:p>
+      <w:pPr>
+        <w:pStyle w:val="ListParagraph"/>
+        <w:numPr>
+          <w:ilvl w:val="0"/>
+          <w:numId w:val="1"/>
+        </w:numPr>
+        <w:tabs>
+          <w:tab w:val="left" w:pos="860"/>
+          <w:tab w:val="left" w:pos="861"/>
+        </w:tabs>
+        <w:spacing w:line="245" w:lineRule="exact"/>
+        <w:rPr>
+          <w:rFonts w:ascii="Symbol" w:hAnsi="Symbol"/>
+          <w:sz w:val="20"/>
+        </w:rPr>
+      </w:pPr>
+      <w:r>
+        <w:rPr>
+          <w:sz w:val="20"/>
+        </w:rPr>
+        <w:t>Increase</w:t>
+      </w:r>
+      <w:r>
+        <w:rPr>
+          <w:sz w:val="20"/>
+        </w:rPr>
+        <w:t>d</w:t>
+      </w:r>
+      <w:r>
+        <w:rPr>
+          <w:sz w:val="20"/>
+        </w:rPr>
+        <w:t xml:space="preserve"> work accuracy and efficiency by 10% through the development of an automated maintenance service scheduler module.</w:t>
+      </w:r>
+    </w:p>
+    <w:p>
+      <w:pPr>
+        <w:pStyle w:val="Heading2"/>
         <w:spacing w:before="141"/>
       </w:pPr>
       <w:r>
@@ -618,7 +1999,7 @@
         <mc:AlternateContent>
           <mc:Choice Requires="wps">
             <w:drawing>
-              <wp:anchor distT="0" distB="0" distL="0" distR="0" simplePos="0" relativeHeight="251660288" behindDoc="1" locked="0" layoutInCell="1" allowOverlap="1" wp14:anchorId="36B1C7A7" wp14:editId="5D4527FC">
+              <wp:anchor distT="0" distB="0" distL="0" distR="0" simplePos="0" relativeHeight="487593472" behindDoc="1" locked="0" layoutInCell="1" allowOverlap="1" wp14:anchorId="12053DBB" wp14:editId="6E1DF716">
                 <wp:simplePos x="0" y="0"/>
                 <wp:positionH relativeFrom="page">
                   <wp:posOffset>457200</wp:posOffset>
@@ -683,7 +2064,7 @@
           </mc:Choice>
           <mc:Fallback>
             <w:pict>
-              <v:rect w14:anchorId="50063E90" id="Rectangle 1" o:spid="_x0000_s1026" style="position:absolute;margin-left:36pt;margin-top:23.85pt;width:540pt;height:.45pt;z-index:-251656192;visibility:visible;mso-wrap-style:square;mso-width-percent:0;mso-height-percent:0;mso-wrap-distance-left:0;mso-wrap-distance-top:0;mso-wrap-distance-right:0;mso-wrap-distance-bottom:0;mso-position-horizontal:absolute;mso-position-horizontal-relative:page;mso-position-vertical:absolute;mso-position-vertical-relative:text;mso-width-percent:0;mso-height-percent:0;mso-width-relative:page;mso-height-relative:page;v-text-anchor:top" o:gfxdata="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" fillcolor="black" stroked="f">
+              <v:rect w14:anchorId="4E60F666" id="Rectangle 1" o:spid="_x0000_s1026" style="position:absolute;margin-left:36pt;margin-top:23.85pt;width:540pt;height:.45pt;z-index:-15723008;visibility:visible;mso-wrap-style:square;mso-width-percent:0;mso-height-percent:0;mso-wrap-distance-left:0;mso-wrap-distance-top:0;mso-wrap-distance-right:0;mso-wrap-distance-bottom:0;mso-position-horizontal:absolute;mso-position-horizontal-relative:page;mso-position-vertical:absolute;mso-position-vertical-relative:text;mso-width-percent:0;mso-height-percent:0;mso-width-relative:page;mso-height-relative:page;v-text-anchor:top" o:gfxdata="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" fillcolor="black" stroked="f">
                 <w10:wrap type="topAndBottom" anchorx="page"/>
               </v:rect>
             </w:pict>
@@ -813,1301 +2194,6 @@
           <w:sz w:val="20"/>
         </w:rPr>
         <w:t>Data Structure | Operating Systems | Embedded System Design | Multimedia Engineering.</w:t>
-      </w:r>
-    </w:p>
-    <w:p>
-      <w:pPr>
-        <w:pStyle w:val="Heading2"/>
-        <w:spacing w:before="120"/>
-      </w:pPr>
-      <w:r>
-        <w:pict w14:anchorId="5ED1EF05">
-          <v:rect id="docshape3" o:spid="_x0000_s1028" style="position:absolute;left:0;text-align:left;margin-left:36pt;margin-top:22.75pt;width:540pt;height:.5pt;z-index:-15727616;mso-wrap-distance-left:0;mso-wrap-distance-right:0;mso-position-horizontal-relative:page" fillcolor="black" stroked="f">
-            <w10:wrap type="topAndBottom" anchorx="page"/>
-          </v:rect>
-        </w:pict>
-      </w:r>
-      <w:r>
-        <w:rPr>
-          <w:spacing w:val="-2"/>
-        </w:rPr>
-        <w:t>SKILLS</w:t>
-      </w:r>
-    </w:p>
-    <w:p>
-      <w:pPr>
-        <w:spacing w:before="172"/>
-        <w:ind w:left="140"/>
-        <w:rPr>
-          <w:sz w:val="20"/>
-        </w:rPr>
-      </w:pPr>
-      <w:r>
-        <w:rPr>
-          <w:b/>
-        </w:rPr>
-        <w:t>Languages,</w:t>
-      </w:r>
-      <w:r>
-        <w:rPr>
-          <w:b/>
-          <w:spacing w:val="-7"/>
-        </w:rPr>
-        <w:t xml:space="preserve"> </w:t>
-      </w:r>
-      <w:r>
-        <w:rPr>
-          <w:b/>
-        </w:rPr>
-        <w:t>software</w:t>
-      </w:r>
-      <w:r>
-        <w:rPr>
-          <w:b/>
-          <w:spacing w:val="-7"/>
-        </w:rPr>
-        <w:t xml:space="preserve"> </w:t>
-      </w:r>
-      <w:r>
-        <w:rPr>
-          <w:b/>
-        </w:rPr>
-        <w:t>&amp;</w:t>
-      </w:r>
-      <w:r>
-        <w:rPr>
-          <w:b/>
-          <w:spacing w:val="-7"/>
-        </w:rPr>
-        <w:t xml:space="preserve"> </w:t>
-      </w:r>
-      <w:r>
-        <w:rPr>
-          <w:b/>
-        </w:rPr>
-        <w:t>frameworks:</w:t>
-      </w:r>
-      <w:r>
-        <w:rPr>
-          <w:b/>
-          <w:spacing w:val="35"/>
-        </w:rPr>
-        <w:t xml:space="preserve"> </w:t>
-      </w:r>
-      <w:r>
-        <w:rPr>
-          <w:spacing w:val="-4"/>
-          <w:sz w:val="20"/>
-        </w:rPr>
-        <w:t>C#,</w:t>
-      </w:r>
-      <w:r>
-        <w:rPr>
-          <w:sz w:val="20"/>
-        </w:rPr>
-        <w:t xml:space="preserve"> </w:t>
-      </w:r>
-      <w:r>
-        <w:rPr>
-          <w:sz w:val="20"/>
-        </w:rPr>
-        <w:t>Java, C, Python,</w:t>
-      </w:r>
-      <w:r>
-        <w:rPr>
-          <w:sz w:val="20"/>
-        </w:rPr>
-        <w:t xml:space="preserve"> </w:t>
-      </w:r>
-      <w:r>
-        <w:rPr>
-          <w:sz w:val="20"/>
-        </w:rPr>
-        <w:t>SQL,</w:t>
-      </w:r>
-      <w:r>
-        <w:rPr>
-          <w:spacing w:val="-6"/>
-          <w:sz w:val="20"/>
-        </w:rPr>
-        <w:t xml:space="preserve"> </w:t>
-      </w:r>
-      <w:r>
-        <w:rPr>
-          <w:sz w:val="20"/>
-        </w:rPr>
-        <w:t>React</w:t>
-      </w:r>
-      <w:r>
-        <w:rPr>
-          <w:sz w:val="20"/>
-        </w:rPr>
-        <w:t>, JavaScript, TypeScript,</w:t>
-      </w:r>
-      <w:r>
-        <w:rPr>
-          <w:spacing w:val="-7"/>
-          <w:sz w:val="20"/>
-        </w:rPr>
-        <w:t xml:space="preserve"> </w:t>
-      </w:r>
-      <w:r>
-        <w:rPr>
-          <w:sz w:val="20"/>
-        </w:rPr>
-        <w:t>HTML5, CSS3, AWS</w:t>
-      </w:r>
-      <w:r>
-        <w:rPr>
-          <w:spacing w:val="-2"/>
-          <w:sz w:val="20"/>
-        </w:rPr>
-        <w:t>.</w:t>
-      </w:r>
-    </w:p>
-    <w:p>
-      <w:pPr>
-        <w:spacing w:before="2"/>
-        <w:ind w:left="140"/>
-        <w:rPr>
-          <w:sz w:val="20"/>
-        </w:rPr>
-      </w:pPr>
-      <w:r>
-        <w:rPr>
-          <w:b/>
-        </w:rPr>
-        <w:t>Spoken</w:t>
-      </w:r>
-      <w:r>
-        <w:rPr>
-          <w:b/>
-          <w:spacing w:val="-8"/>
-        </w:rPr>
-        <w:t xml:space="preserve"> </w:t>
-      </w:r>
-      <w:r>
-        <w:rPr>
-          <w:b/>
-        </w:rPr>
-        <w:t>languages:</w:t>
-      </w:r>
-      <w:r>
-        <w:rPr>
-          <w:b/>
-          <w:spacing w:val="31"/>
-        </w:rPr>
-        <w:t xml:space="preserve"> </w:t>
-      </w:r>
-      <w:r>
-        <w:rPr>
-          <w:sz w:val="20"/>
-        </w:rPr>
-        <w:t>Korean</w:t>
-      </w:r>
-      <w:r>
-        <w:rPr>
-          <w:spacing w:val="-8"/>
-          <w:sz w:val="20"/>
-        </w:rPr>
-        <w:t xml:space="preserve"> </w:t>
-      </w:r>
-      <w:r>
-        <w:rPr>
-          <w:sz w:val="20"/>
-        </w:rPr>
-        <w:t>(Native),</w:t>
-      </w:r>
-      <w:r>
-        <w:rPr>
-          <w:spacing w:val="-9"/>
-          <w:sz w:val="20"/>
-        </w:rPr>
-        <w:t xml:space="preserve"> </w:t>
-      </w:r>
-      <w:r>
-        <w:rPr>
-          <w:sz w:val="20"/>
-        </w:rPr>
-        <w:t>English</w:t>
-      </w:r>
-      <w:r>
-        <w:rPr>
-          <w:spacing w:val="-8"/>
-          <w:sz w:val="20"/>
-        </w:rPr>
-        <w:t xml:space="preserve"> </w:t>
-      </w:r>
-      <w:r>
-        <w:rPr>
-          <w:sz w:val="20"/>
-        </w:rPr>
-        <w:t>(</w:t>
-      </w:r>
-      <w:r>
-        <w:rPr>
-          <w:sz w:val="20"/>
-        </w:rPr>
-        <w:t>Limited</w:t>
-      </w:r>
-      <w:r>
-        <w:rPr>
-          <w:spacing w:val="-7"/>
-          <w:sz w:val="20"/>
-        </w:rPr>
-        <w:t xml:space="preserve"> </w:t>
-      </w:r>
-      <w:r>
-        <w:rPr>
-          <w:sz w:val="20"/>
-        </w:rPr>
-        <w:t>Working</w:t>
-      </w:r>
-      <w:r>
-        <w:rPr>
-          <w:spacing w:val="-8"/>
-          <w:sz w:val="20"/>
-        </w:rPr>
-        <w:t xml:space="preserve"> </w:t>
-      </w:r>
-      <w:r>
-        <w:rPr>
-          <w:spacing w:val="-2"/>
-          <w:sz w:val="20"/>
-        </w:rPr>
-        <w:t>Proficiency</w:t>
-      </w:r>
-      <w:r>
-        <w:rPr>
-          <w:sz w:val="20"/>
-        </w:rPr>
-        <w:t>)</w:t>
-      </w:r>
-      <w:r>
-        <w:rPr>
-          <w:sz w:val="20"/>
-        </w:rPr>
-        <w:t>.</w:t>
-      </w:r>
-    </w:p>
-    <w:p>
-      <w:pPr>
-        <w:pStyle w:val="Heading2"/>
-        <w:rPr>
-          <w:lang w:eastAsia="ko-KR"/>
-        </w:rPr>
-      </w:pPr>
-      <w:r>
-        <w:pict w14:anchorId="36CB7D5E">
-          <v:rect id="docshape4" o:spid="_x0000_s1027" style="position:absolute;left:0;text-align:left;margin-left:36pt;margin-top:22.7pt;width:540pt;height:.45pt;z-index:-15727104;mso-wrap-distance-left:0;mso-wrap-distance-right:0;mso-position-horizontal-relative:page" fillcolor="black" stroked="f">
-            <w10:wrap type="topAndBottom" anchorx="page"/>
-          </v:rect>
-        </w:pict>
-      </w:r>
-      <w:r>
-        <w:rPr>
-          <w:spacing w:val="-2"/>
-        </w:rPr>
-        <w:t>E</w:t>
-      </w:r>
-      <w:r>
-        <w:rPr>
-          <w:spacing w:val="-2"/>
-        </w:rPr>
-        <w:t>XPERIENCE</w:t>
-      </w:r>
-    </w:p>
-    <w:p>
-      <w:pPr>
-        <w:pStyle w:val="Heading3"/>
-        <w:tabs>
-          <w:tab w:val="left" w:pos="8781"/>
-        </w:tabs>
-      </w:pPr>
-      <w:r>
-        <w:t>Software</w:t>
-      </w:r>
-      <w:r>
-        <w:rPr>
-          <w:spacing w:val="-5"/>
-        </w:rPr>
-        <w:t xml:space="preserve"> </w:t>
-      </w:r>
-      <w:r>
-        <w:t>Developer</w:t>
-      </w:r>
-      <w:r>
-        <w:rPr>
-          <w:spacing w:val="-6"/>
-        </w:rPr>
-        <w:t xml:space="preserve"> </w:t>
-      </w:r>
-      <w:r>
-        <w:t>|</w:t>
-      </w:r>
-      <w:r>
-        <w:rPr>
-          <w:spacing w:val="-5"/>
-        </w:rPr>
-        <w:t xml:space="preserve"> </w:t>
-      </w:r>
-      <w:r>
-        <w:t>New Wave Lending Group</w:t>
-      </w:r>
-      <w:r>
-        <w:rPr>
-          <w:spacing w:val="-5"/>
-        </w:rPr>
-        <w:t xml:space="preserve"> </w:t>
-      </w:r>
-      <w:r>
-        <w:rPr>
-          <w:spacing w:val="-4"/>
-        </w:rPr>
-        <w:t>Inc</w:t>
-      </w:r>
-      <w:r>
-        <w:rPr>
-          <w:spacing w:val="-4"/>
-        </w:rPr>
-        <w:t xml:space="preserve"> – City of Industry, CA </w:t>
-      </w:r>
-      <w:r>
-        <w:tab/>
-      </w:r>
-      <w:r>
-        <w:t xml:space="preserve">     </w:t>
-      </w:r>
-      <w:r>
-        <w:t>Nov</w:t>
-      </w:r>
-      <w:r>
-        <w:rPr>
-          <w:spacing w:val="-5"/>
-        </w:rPr>
-        <w:t xml:space="preserve"> </w:t>
-      </w:r>
-      <w:r>
-        <w:t>20</w:t>
-      </w:r>
-      <w:r>
-        <w:t>20</w:t>
-      </w:r>
-      <w:r>
-        <w:rPr>
-          <w:spacing w:val="-5"/>
-        </w:rPr>
-        <w:t xml:space="preserve"> </w:t>
-      </w:r>
-      <w:r>
-        <w:t>–</w:t>
-      </w:r>
-      <w:r>
-        <w:rPr>
-          <w:spacing w:val="-4"/>
-        </w:rPr>
-        <w:t xml:space="preserve"> </w:t>
-      </w:r>
-      <w:r>
-        <w:t>Current</w:t>
-      </w:r>
-    </w:p>
-    <w:p>
-      <w:pPr>
-        <w:pStyle w:val="ListParagraph"/>
-        <w:numPr>
-          <w:ilvl w:val="0"/>
-          <w:numId w:val="1"/>
-        </w:numPr>
-        <w:tabs>
-          <w:tab w:val="left" w:pos="860"/>
-          <w:tab w:val="left" w:pos="861"/>
-        </w:tabs>
-        <w:spacing w:before="3"/>
-        <w:ind w:right="142"/>
-        <w:rPr>
-          <w:rFonts w:ascii="Symbol" w:hAnsi="Symbol"/>
-          <w:sz w:val="20"/>
-        </w:rPr>
-      </w:pPr>
-      <w:r>
-        <w:rPr>
-          <w:sz w:val="20"/>
-        </w:rPr>
-        <w:t>Worked on Back-end and Front-end tasks to implement LOS utilizing C#, MS-SQL, Vue.js</w:t>
-      </w:r>
-      <w:r>
-        <w:rPr>
-          <w:sz w:val="20"/>
-        </w:rPr>
-        <w:t>,</w:t>
-      </w:r>
-      <w:r>
-        <w:rPr>
-          <w:sz w:val="20"/>
-        </w:rPr>
-        <w:t xml:space="preserve"> and Typescript.</w:t>
-      </w:r>
-    </w:p>
-    <w:p>
-      <w:pPr>
-        <w:pStyle w:val="ListParagraph"/>
-        <w:numPr>
-          <w:ilvl w:val="0"/>
-          <w:numId w:val="1"/>
-        </w:numPr>
-        <w:tabs>
-          <w:tab w:val="left" w:pos="860"/>
-          <w:tab w:val="left" w:pos="861"/>
-        </w:tabs>
-        <w:spacing w:before="3"/>
-        <w:ind w:right="142"/>
-        <w:rPr>
-          <w:rFonts w:ascii="Symbol" w:hAnsi="Symbol"/>
-          <w:sz w:val="20"/>
-        </w:rPr>
-      </w:pPr>
-      <w:r>
-        <w:rPr>
-          <w:sz w:val="20"/>
-        </w:rPr>
-        <w:t>Created</w:t>
-      </w:r>
-      <w:r>
-        <w:rPr>
-          <w:sz w:val="20"/>
-        </w:rPr>
-        <w:t xml:space="preserve"> Loan Origination System that has</w:t>
-      </w:r>
-      <w:r>
-        <w:rPr>
-          <w:sz w:val="20"/>
-        </w:rPr>
-        <w:t xml:space="preserve"> </w:t>
-      </w:r>
-      <w:r>
-        <w:rPr>
-          <w:sz w:val="20"/>
-        </w:rPr>
-        <w:t xml:space="preserve">a </w:t>
-      </w:r>
-      <w:r>
-        <w:rPr>
-          <w:sz w:val="20"/>
-        </w:rPr>
-        <w:t>20K+ mortgage loan pipeline</w:t>
-      </w:r>
-      <w:r>
-        <w:rPr>
-          <w:sz w:val="20"/>
-        </w:rPr>
-        <w:t xml:space="preserve">, and </w:t>
-      </w:r>
-      <w:r>
-        <w:rPr>
-          <w:sz w:val="20"/>
-        </w:rPr>
-        <w:t>1</w:t>
-      </w:r>
-      <w:r>
-        <w:rPr>
-          <w:sz w:val="20"/>
-        </w:rPr>
-        <w:t>k+ active</w:t>
-      </w:r>
-      <w:r>
-        <w:rPr>
-          <w:sz w:val="20"/>
-        </w:rPr>
-        <w:t xml:space="preserve"> users</w:t>
-      </w:r>
-      <w:r>
-        <w:rPr>
-          <w:sz w:val="20"/>
-        </w:rPr>
-        <w:t>, and developed the web application and the REST APIs</w:t>
-      </w:r>
-      <w:r>
-        <w:rPr>
-          <w:sz w:val="20"/>
-        </w:rPr>
-        <w:t>.</w:t>
-      </w:r>
-    </w:p>
-    <w:p>
-      <w:pPr>
-        <w:pStyle w:val="ListParagraph"/>
-        <w:numPr>
-          <w:ilvl w:val="0"/>
-          <w:numId w:val="1"/>
-        </w:numPr>
-        <w:tabs>
-          <w:tab w:val="left" w:pos="860"/>
-          <w:tab w:val="left" w:pos="861"/>
-        </w:tabs>
-        <w:spacing w:before="3"/>
-        <w:ind w:right="142"/>
-        <w:rPr>
-          <w:rFonts w:ascii="Symbol" w:hAnsi="Symbol"/>
-          <w:sz w:val="20"/>
-        </w:rPr>
-      </w:pPr>
-      <w:r>
-        <w:rPr>
-          <w:sz w:val="20"/>
-        </w:rPr>
-        <w:t>Develop</w:t>
-      </w:r>
-      <w:r>
-        <w:rPr>
-          <w:sz w:val="20"/>
-        </w:rPr>
-        <w:t>ed</w:t>
-      </w:r>
-      <w:r>
-        <w:rPr>
-          <w:sz w:val="20"/>
-        </w:rPr>
-        <w:t xml:space="preserve"> an automatic generation module of disclosure documents based on loan data to improve efficiency, accuracy, and reliability.</w:t>
-      </w:r>
-    </w:p>
-    <w:p>
-      <w:pPr>
-        <w:pStyle w:val="ListParagraph"/>
-        <w:numPr>
-          <w:ilvl w:val="0"/>
-          <w:numId w:val="1"/>
-        </w:numPr>
-        <w:tabs>
-          <w:tab w:val="left" w:pos="860"/>
-          <w:tab w:val="left" w:pos="861"/>
-        </w:tabs>
-        <w:spacing w:before="3"/>
-        <w:ind w:right="142"/>
-        <w:rPr>
-          <w:rFonts w:ascii="Symbol" w:hAnsi="Symbol"/>
-          <w:sz w:val="20"/>
-        </w:rPr>
-      </w:pPr>
-      <w:r>
-        <w:rPr>
-          <w:sz w:val="20"/>
-        </w:rPr>
-        <w:t xml:space="preserve">Designed </w:t>
-      </w:r>
-      <w:r>
-        <w:rPr>
-          <w:sz w:val="20"/>
-        </w:rPr>
-        <w:t xml:space="preserve">a </w:t>
-      </w:r>
-      <w:r>
-        <w:rPr>
-          <w:sz w:val="20"/>
-        </w:rPr>
-        <w:t>module to send disclosure documents through the DocuSign API and improved work efficiency by 20%.</w:t>
-      </w:r>
-    </w:p>
-    <w:p>
-      <w:pPr>
-        <w:pStyle w:val="ListParagraph"/>
-        <w:numPr>
-          <w:ilvl w:val="0"/>
-          <w:numId w:val="1"/>
-        </w:numPr>
-        <w:tabs>
-          <w:tab w:val="left" w:pos="860"/>
-          <w:tab w:val="left" w:pos="861"/>
-        </w:tabs>
-        <w:spacing w:before="3"/>
-        <w:ind w:right="142"/>
-        <w:rPr>
-          <w:rFonts w:ascii="Symbol" w:hAnsi="Symbol"/>
-          <w:sz w:val="20"/>
-        </w:rPr>
-      </w:pPr>
-      <w:r>
-        <w:rPr>
-          <w:rFonts w:asciiTheme="majorHAnsi" w:eastAsia="Batang" w:hAnsiTheme="majorHAnsi" w:cs="Batang"/>
-          <w:sz w:val="20"/>
-          <w:lang w:eastAsia="ko-KR"/>
-        </w:rPr>
-        <w:t>Creat</w:t>
-      </w:r>
-      <w:r>
-        <w:rPr>
-          <w:rFonts w:asciiTheme="majorHAnsi" w:eastAsia="Batang" w:hAnsiTheme="majorHAnsi" w:cs="Batang"/>
-          <w:sz w:val="20"/>
-          <w:lang w:eastAsia="ko-KR"/>
-        </w:rPr>
-        <w:t>ed</w:t>
-      </w:r>
-      <w:r>
-        <w:rPr>
-          <w:rFonts w:asciiTheme="majorHAnsi" w:eastAsia="Batang" w:hAnsiTheme="majorHAnsi" w:cs="Batang"/>
-          <w:sz w:val="20"/>
-          <w:lang w:eastAsia="ko-KR"/>
-        </w:rPr>
-        <w:t xml:space="preserve"> automatic document indexing modules using barcodes, increased efficiency of document categorization works by 60%</w:t>
-      </w:r>
-      <w:r>
-        <w:rPr>
-          <w:rFonts w:asciiTheme="majorHAnsi" w:eastAsia="Batang" w:hAnsiTheme="majorHAnsi" w:cs="Batang"/>
-          <w:sz w:val="20"/>
-          <w:lang w:eastAsia="ko-KR"/>
-        </w:rPr>
-        <w:t>.</w:t>
-      </w:r>
-    </w:p>
-    <w:p>
-      <w:pPr>
-        <w:pStyle w:val="ListParagraph"/>
-        <w:numPr>
-          <w:ilvl w:val="0"/>
-          <w:numId w:val="1"/>
-        </w:numPr>
-        <w:tabs>
-          <w:tab w:val="left" w:pos="860"/>
-          <w:tab w:val="left" w:pos="861"/>
-        </w:tabs>
-        <w:spacing w:before="3"/>
-        <w:ind w:right="142"/>
-        <w:rPr>
-          <w:rFonts w:ascii="Symbol" w:hAnsi="Symbol"/>
-          <w:sz w:val="20"/>
-        </w:rPr>
-      </w:pPr>
-      <w:r>
-        <w:rPr>
-          <w:rFonts w:asciiTheme="majorHAnsi" w:eastAsia="Batang" w:hAnsiTheme="majorHAnsi" w:cs="Batang"/>
-          <w:sz w:val="20"/>
-          <w:lang w:eastAsia="ko-KR"/>
-        </w:rPr>
-        <w:t>Programmed the loan eligibility assessment,</w:t>
-      </w:r>
-      <w:r>
-        <w:rPr>
-          <w:rFonts w:asciiTheme="majorHAnsi" w:eastAsia="Batang" w:hAnsiTheme="majorHAnsi" w:cs="Batang"/>
-          <w:sz w:val="20"/>
-          <w:lang w:eastAsia="ko-KR"/>
-        </w:rPr>
-        <w:t xml:space="preserve"> </w:t>
-      </w:r>
-      <w:r>
-        <w:rPr>
-          <w:rFonts w:asciiTheme="majorHAnsi" w:eastAsia="Batang" w:hAnsiTheme="majorHAnsi" w:cs="Batang"/>
-          <w:sz w:val="20"/>
-          <w:lang w:eastAsia="ko-KR"/>
-        </w:rPr>
-        <w:t xml:space="preserve">and </w:t>
-      </w:r>
-      <w:r>
-        <w:rPr>
-          <w:rFonts w:asciiTheme="majorHAnsi" w:eastAsia="Batang" w:hAnsiTheme="majorHAnsi" w:cs="Batang"/>
-          <w:sz w:val="20"/>
-          <w:lang w:eastAsia="ko-KR"/>
-        </w:rPr>
-        <w:t>r</w:t>
-      </w:r>
-      <w:r>
-        <w:rPr>
-          <w:rFonts w:asciiTheme="majorHAnsi" w:eastAsia="Batang" w:hAnsiTheme="majorHAnsi" w:cs="Batang"/>
-          <w:sz w:val="20"/>
-          <w:lang w:eastAsia="ko-KR"/>
-        </w:rPr>
-        <w:t>educes the overall mortgage loan process time by 50%</w:t>
-      </w:r>
-      <w:r>
-        <w:rPr>
-          <w:rFonts w:asciiTheme="majorHAnsi" w:eastAsia="Batang" w:hAnsiTheme="majorHAnsi" w:cs="Batang"/>
-          <w:sz w:val="20"/>
-          <w:lang w:eastAsia="ko-KR"/>
-        </w:rPr>
-        <w:t>.</w:t>
-      </w:r>
-    </w:p>
-    <w:p>
-      <w:pPr>
-        <w:pStyle w:val="Heading3"/>
-        <w:tabs>
-          <w:tab w:val="left" w:pos="8781"/>
-        </w:tabs>
-      </w:pPr>
-      <w:r>
-        <w:t>Software</w:t>
-      </w:r>
-      <w:r>
-        <w:rPr>
-          <w:spacing w:val="-5"/>
-        </w:rPr>
-        <w:t xml:space="preserve"> </w:t>
-      </w:r>
-      <w:r>
-        <w:t>Developer</w:t>
-      </w:r>
-      <w:r>
-        <w:rPr>
-          <w:spacing w:val="-6"/>
-        </w:rPr>
-        <w:t xml:space="preserve"> </w:t>
-      </w:r>
-      <w:r>
-        <w:t>|</w:t>
-      </w:r>
-      <w:r>
-        <w:rPr>
-          <w:spacing w:val="-5"/>
-        </w:rPr>
-        <w:t xml:space="preserve"> Am West Funding Corp – Brea, CA</w:t>
-      </w:r>
-      <w:r>
-        <w:tab/>
-        <w:t xml:space="preserve">     Nov</w:t>
-      </w:r>
-      <w:r>
-        <w:rPr>
-          <w:spacing w:val="-5"/>
-        </w:rPr>
-        <w:t xml:space="preserve"> </w:t>
-      </w:r>
-      <w:r>
-        <w:t>2018</w:t>
-      </w:r>
-      <w:r>
-        <w:rPr>
-          <w:spacing w:val="-5"/>
-        </w:rPr>
-        <w:t xml:space="preserve"> </w:t>
-      </w:r>
-      <w:r>
-        <w:t>–</w:t>
-      </w:r>
-      <w:r>
-        <w:rPr>
-          <w:spacing w:val="-4"/>
-        </w:rPr>
-        <w:t xml:space="preserve"> </w:t>
-      </w:r>
-      <w:r>
-        <w:t>Nov 202</w:t>
-      </w:r>
-    </w:p>
-    <w:p>
-      <w:pPr>
-        <w:pStyle w:val="ListParagraph"/>
-        <w:numPr>
-          <w:ilvl w:val="0"/>
-          <w:numId w:val="1"/>
-        </w:numPr>
-        <w:tabs>
-          <w:tab w:val="left" w:pos="860"/>
-          <w:tab w:val="left" w:pos="861"/>
-        </w:tabs>
-        <w:spacing w:line="245" w:lineRule="exact"/>
-        <w:rPr>
-          <w:rFonts w:asciiTheme="majorHAnsi" w:hAnsiTheme="majorHAnsi"/>
-          <w:sz w:val="20"/>
-          <w:lang w:eastAsia="ko-KR"/>
-        </w:rPr>
-      </w:pPr>
-      <w:r>
-        <w:rPr>
-          <w:rFonts w:asciiTheme="majorHAnsi" w:hAnsiTheme="majorHAnsi"/>
-          <w:sz w:val="20"/>
-          <w:lang w:eastAsia="ko-KR"/>
-        </w:rPr>
-        <w:t>Worked on Back-end and Front-end projects to implement LOS utilizing C#, .NET, and MS-SQL.</w:t>
-      </w:r>
-    </w:p>
-    <w:p>
-      <w:pPr>
-        <w:pStyle w:val="ListParagraph"/>
-        <w:numPr>
-          <w:ilvl w:val="0"/>
-          <w:numId w:val="1"/>
-        </w:numPr>
-        <w:tabs>
-          <w:tab w:val="left" w:pos="860"/>
-          <w:tab w:val="left" w:pos="861"/>
-        </w:tabs>
-        <w:spacing w:line="245" w:lineRule="exact"/>
-        <w:rPr>
-          <w:rFonts w:asciiTheme="majorHAnsi" w:hAnsiTheme="majorHAnsi"/>
-          <w:sz w:val="20"/>
-          <w:lang w:eastAsia="ko-KR"/>
-        </w:rPr>
-      </w:pPr>
-      <w:r>
-        <w:rPr>
-          <w:rFonts w:asciiTheme="majorHAnsi" w:eastAsia="Batang" w:hAnsiTheme="majorHAnsi" w:cs="Batang"/>
-          <w:sz w:val="20"/>
-          <w:lang w:eastAsia="ko-KR"/>
-        </w:rPr>
-        <w:t>Developed a credit report analysis module to verify mortgage loan eligibility</w:t>
-      </w:r>
-      <w:r>
-        <w:rPr>
-          <w:rFonts w:asciiTheme="majorHAnsi" w:eastAsia="Batang" w:hAnsiTheme="majorHAnsi" w:cs="Batang"/>
-          <w:sz w:val="20"/>
-          <w:lang w:eastAsia="ko-KR"/>
-        </w:rPr>
-        <w:t xml:space="preserve">, and </w:t>
-      </w:r>
-      <w:proofErr w:type="gramStart"/>
-      <w:r>
-        <w:rPr>
-          <w:rFonts w:asciiTheme="majorHAnsi" w:eastAsia="Batang" w:hAnsiTheme="majorHAnsi" w:cs="Batang"/>
-          <w:sz w:val="20"/>
-          <w:lang w:eastAsia="ko-KR"/>
-        </w:rPr>
-        <w:t>Designed</w:t>
-      </w:r>
-      <w:proofErr w:type="gramEnd"/>
-      <w:r>
-        <w:rPr>
-          <w:rFonts w:asciiTheme="majorHAnsi" w:eastAsia="Batang" w:hAnsiTheme="majorHAnsi" w:cs="Batang"/>
-          <w:sz w:val="20"/>
-          <w:lang w:eastAsia="ko-KR"/>
-        </w:rPr>
-        <w:t xml:space="preserve"> it to automatically import liabilities (credit cards, other debts) to reduce simple data entry works hours</w:t>
-      </w:r>
-      <w:r>
-        <w:rPr>
-          <w:rFonts w:asciiTheme="majorHAnsi" w:eastAsia="Batang" w:hAnsiTheme="majorHAnsi" w:cs="Batang"/>
-          <w:sz w:val="20"/>
-          <w:lang w:eastAsia="ko-KR"/>
-        </w:rPr>
-        <w:t>.</w:t>
-      </w:r>
-    </w:p>
-    <w:p>
-      <w:pPr>
-        <w:pStyle w:val="ListParagraph"/>
-        <w:numPr>
-          <w:ilvl w:val="0"/>
-          <w:numId w:val="1"/>
-        </w:numPr>
-        <w:tabs>
-          <w:tab w:val="left" w:pos="860"/>
-          <w:tab w:val="left" w:pos="861"/>
-        </w:tabs>
-        <w:spacing w:before="1"/>
-        <w:rPr>
-          <w:rFonts w:asciiTheme="majorHAnsi" w:hAnsiTheme="majorHAnsi"/>
-          <w:sz w:val="20"/>
-          <w:lang w:eastAsia="ko-KR"/>
-        </w:rPr>
-      </w:pPr>
-      <w:r>
-        <w:rPr>
-          <w:rFonts w:asciiTheme="majorHAnsi" w:eastAsia="Batang" w:hAnsiTheme="majorHAnsi" w:cs="Batang"/>
-          <w:sz w:val="20"/>
-          <w:lang w:eastAsia="ko-KR"/>
-        </w:rPr>
-        <w:t xml:space="preserve">Developed web applications and REST APIs for </w:t>
-      </w:r>
-      <w:r>
-        <w:rPr>
-          <w:rFonts w:asciiTheme="majorHAnsi" w:eastAsia="Batang" w:hAnsiTheme="majorHAnsi" w:cs="Batang"/>
-          <w:sz w:val="20"/>
-          <w:lang w:eastAsia="ko-KR"/>
-        </w:rPr>
-        <w:t xml:space="preserve">an </w:t>
-      </w:r>
-      <w:r>
-        <w:rPr>
-          <w:rFonts w:asciiTheme="majorHAnsi" w:eastAsia="Batang" w:hAnsiTheme="majorHAnsi" w:cs="Batang"/>
-          <w:sz w:val="20"/>
-          <w:lang w:eastAsia="ko-KR"/>
-        </w:rPr>
-        <w:t>in-house job posting and employee onboarding management.</w:t>
-      </w:r>
-    </w:p>
-    <w:p>
-      <w:pPr>
-        <w:pStyle w:val="ListParagraph"/>
-        <w:numPr>
-          <w:ilvl w:val="0"/>
-          <w:numId w:val="1"/>
-        </w:numPr>
-        <w:tabs>
-          <w:tab w:val="left" w:pos="860"/>
-          <w:tab w:val="left" w:pos="861"/>
-        </w:tabs>
-        <w:spacing w:before="1"/>
-        <w:rPr>
-          <w:rFonts w:asciiTheme="majorHAnsi" w:hAnsiTheme="majorHAnsi"/>
-          <w:sz w:val="20"/>
-          <w:lang w:eastAsia="ko-KR"/>
-        </w:rPr>
-      </w:pPr>
-      <w:r>
-        <w:rPr>
-          <w:rFonts w:asciiTheme="majorHAnsi" w:eastAsia="Batang" w:hAnsiTheme="majorHAnsi" w:cs="Batang" w:hint="eastAsia"/>
-          <w:sz w:val="20"/>
-          <w:lang w:eastAsia="ko-KR"/>
-        </w:rPr>
-        <w:t>R</w:t>
-      </w:r>
-      <w:r>
-        <w:rPr>
-          <w:rFonts w:asciiTheme="majorHAnsi" w:eastAsia="Batang" w:hAnsiTheme="majorHAnsi" w:cs="Batang"/>
-          <w:sz w:val="20"/>
-          <w:lang w:eastAsia="ko-KR"/>
-        </w:rPr>
-        <w:t>educed loan registration process time by 20% through loan fee recommendation module design.</w:t>
-      </w:r>
-    </w:p>
-    <w:p>
-      <w:pPr>
-        <w:pStyle w:val="ListParagraph"/>
-        <w:numPr>
-          <w:ilvl w:val="0"/>
-          <w:numId w:val="1"/>
-        </w:numPr>
-        <w:tabs>
-          <w:tab w:val="left" w:pos="860"/>
-          <w:tab w:val="left" w:pos="861"/>
-        </w:tabs>
-        <w:spacing w:before="1"/>
-        <w:rPr>
-          <w:rFonts w:asciiTheme="majorHAnsi" w:hAnsiTheme="majorHAnsi"/>
-          <w:sz w:val="20"/>
-          <w:lang w:eastAsia="ko-KR"/>
-        </w:rPr>
-      </w:pPr>
-      <w:r>
-        <w:rPr>
-          <w:rFonts w:asciiTheme="majorHAnsi" w:eastAsia="Batang" w:hAnsiTheme="majorHAnsi" w:cs="Batang"/>
-          <w:sz w:val="20"/>
-          <w:lang w:eastAsia="ko-KR"/>
-        </w:rPr>
-        <w:t xml:space="preserve">Worked on migrating </w:t>
-      </w:r>
-      <w:r>
-        <w:rPr>
-          <w:rFonts w:asciiTheme="majorHAnsi" w:eastAsia="Batang" w:hAnsiTheme="majorHAnsi" w:cs="Batang"/>
-          <w:sz w:val="20"/>
-          <w:lang w:eastAsia="ko-KR"/>
-        </w:rPr>
-        <w:t>Informatica</w:t>
-      </w:r>
-      <w:r>
-        <w:rPr>
-          <w:rFonts w:asciiTheme="majorHAnsi" w:eastAsia="Batang" w:hAnsiTheme="majorHAnsi" w:cs="Batang"/>
-          <w:sz w:val="20"/>
-          <w:lang w:eastAsia="ko-KR"/>
-        </w:rPr>
-        <w:t xml:space="preserve"> mappings between environments for development, testing</w:t>
-      </w:r>
-      <w:r>
-        <w:rPr>
-          <w:rFonts w:asciiTheme="majorHAnsi" w:eastAsia="Batang" w:hAnsiTheme="majorHAnsi" w:cs="Batang"/>
-          <w:sz w:val="20"/>
-          <w:lang w:eastAsia="ko-KR"/>
-        </w:rPr>
-        <w:t>,</w:t>
-      </w:r>
-      <w:r>
-        <w:rPr>
-          <w:rFonts w:asciiTheme="majorHAnsi" w:eastAsia="Batang" w:hAnsiTheme="majorHAnsi" w:cs="Batang"/>
-          <w:sz w:val="20"/>
-          <w:lang w:eastAsia="ko-KR"/>
-        </w:rPr>
-        <w:t xml:space="preserve"> and production implementation purposes.</w:t>
-      </w:r>
-    </w:p>
-    <w:p>
-      <w:pPr>
-        <w:pStyle w:val="ListParagraph"/>
-        <w:numPr>
-          <w:ilvl w:val="0"/>
-          <w:numId w:val="1"/>
-        </w:numPr>
-        <w:tabs>
-          <w:tab w:val="left" w:pos="860"/>
-          <w:tab w:val="left" w:pos="861"/>
-        </w:tabs>
-        <w:spacing w:before="1"/>
-        <w:rPr>
-          <w:rFonts w:asciiTheme="majorHAnsi" w:hAnsiTheme="majorHAnsi"/>
-          <w:sz w:val="20"/>
-          <w:lang w:eastAsia="ko-KR"/>
-        </w:rPr>
-      </w:pPr>
-      <w:r>
-        <w:rPr>
-          <w:rFonts w:asciiTheme="majorHAnsi" w:hAnsiTheme="majorHAnsi"/>
-          <w:sz w:val="20"/>
-          <w:lang w:eastAsia="ko-KR"/>
-        </w:rPr>
-        <w:t>Developed automatic closing fee recommendation, and reduced average loan registration time by 10%.</w:t>
-      </w:r>
-    </w:p>
-    <w:p>
-      <w:pPr>
-        <w:pStyle w:val="Heading3"/>
-        <w:tabs>
-          <w:tab w:val="left" w:pos="8781"/>
-        </w:tabs>
-        <w:spacing w:before="119" w:line="258" w:lineRule="exact"/>
-      </w:pPr>
-      <w:r>
-        <w:t>Junior Web</w:t>
-      </w:r>
-      <w:r>
-        <w:t xml:space="preserve"> Developer | Bada International</w:t>
-      </w:r>
-      <w:r>
-        <w:t xml:space="preserve"> – Irvine,</w:t>
-      </w:r>
-      <w:r>
-        <w:t xml:space="preserve"> CA</w:t>
-      </w:r>
-      <w:r>
-        <w:tab/>
-      </w:r>
-      <w:r>
-        <w:t xml:space="preserve">   </w:t>
-      </w:r>
-      <w:r>
-        <w:t>Jan</w:t>
-      </w:r>
-      <w:r>
-        <w:rPr>
-          <w:spacing w:val="-5"/>
-        </w:rPr>
-        <w:t xml:space="preserve"> </w:t>
-      </w:r>
-      <w:r>
-        <w:t>2016</w:t>
-      </w:r>
-      <w:r>
-        <w:rPr>
-          <w:spacing w:val="-4"/>
-        </w:rPr>
-        <w:t xml:space="preserve"> </w:t>
-      </w:r>
-      <w:r>
-        <w:t>–</w:t>
-      </w:r>
-      <w:r>
-        <w:rPr>
-          <w:spacing w:val="-3"/>
-        </w:rPr>
-        <w:t xml:space="preserve"> </w:t>
-      </w:r>
-      <w:r>
-        <w:t>Feb</w:t>
-      </w:r>
-      <w:r>
-        <w:rPr>
-          <w:spacing w:val="-2"/>
-        </w:rPr>
-        <w:t xml:space="preserve"> </w:t>
-      </w:r>
-      <w:r>
-        <w:rPr>
-          <w:spacing w:val="-4"/>
-        </w:rPr>
-        <w:t>2018</w:t>
-      </w:r>
-    </w:p>
-    <w:p>
-      <w:pPr>
-        <w:pStyle w:val="ListParagraph"/>
-        <w:numPr>
-          <w:ilvl w:val="0"/>
-          <w:numId w:val="1"/>
-        </w:numPr>
-        <w:tabs>
-          <w:tab w:val="left" w:pos="860"/>
-          <w:tab w:val="left" w:pos="861"/>
-        </w:tabs>
-        <w:spacing w:line="245" w:lineRule="exact"/>
-        <w:rPr>
-          <w:rFonts w:ascii="Symbol" w:hAnsi="Symbol"/>
-          <w:sz w:val="20"/>
-        </w:rPr>
-      </w:pPr>
-      <w:r>
-        <w:rPr>
-          <w:spacing w:val="-2"/>
-          <w:sz w:val="20"/>
-        </w:rPr>
-        <w:t>Created e-commerce sites integrated with PayPal, Strip</w:t>
-      </w:r>
-      <w:r>
-        <w:rPr>
-          <w:spacing w:val="-2"/>
-          <w:sz w:val="20"/>
-        </w:rPr>
-        <w:t>,</w:t>
-      </w:r>
-      <w:r>
-        <w:rPr>
-          <w:spacing w:val="-2"/>
-          <w:sz w:val="20"/>
-        </w:rPr>
-        <w:t xml:space="preserve"> and Authorize.net.</w:t>
-      </w:r>
-    </w:p>
-    <w:p>
-      <w:pPr>
-        <w:pStyle w:val="ListParagraph"/>
-        <w:numPr>
-          <w:ilvl w:val="0"/>
-          <w:numId w:val="1"/>
-        </w:numPr>
-        <w:tabs>
-          <w:tab w:val="left" w:pos="860"/>
-          <w:tab w:val="left" w:pos="861"/>
-        </w:tabs>
-        <w:spacing w:line="245" w:lineRule="exact"/>
-        <w:rPr>
-          <w:rFonts w:ascii="Symbol" w:hAnsi="Symbol"/>
-          <w:sz w:val="20"/>
-        </w:rPr>
-      </w:pPr>
-      <w:r>
-        <w:rPr>
-          <w:spacing w:val="-2"/>
-          <w:sz w:val="20"/>
-        </w:rPr>
-        <w:t xml:space="preserve">Developed </w:t>
-      </w:r>
-      <w:r>
-        <w:rPr>
-          <w:spacing w:val="-2"/>
-          <w:sz w:val="20"/>
-        </w:rPr>
-        <w:t xml:space="preserve">a </w:t>
-      </w:r>
-      <w:r>
-        <w:rPr>
-          <w:spacing w:val="-2"/>
-          <w:sz w:val="20"/>
-        </w:rPr>
-        <w:t xml:space="preserve">water purifiers management web application </w:t>
-      </w:r>
-      <w:r>
-        <w:rPr>
-          <w:spacing w:val="-2"/>
-          <w:sz w:val="20"/>
-        </w:rPr>
-        <w:t>to manage account rights and customer resources</w:t>
-      </w:r>
-      <w:r>
-        <w:rPr>
-          <w:spacing w:val="-2"/>
-          <w:sz w:val="20"/>
-        </w:rPr>
-        <w:t xml:space="preserve">.  </w:t>
-      </w:r>
-    </w:p>
-    <w:p>
-      <w:pPr>
-        <w:pStyle w:val="ListParagraph"/>
-        <w:numPr>
-          <w:ilvl w:val="0"/>
-          <w:numId w:val="1"/>
-        </w:numPr>
-        <w:tabs>
-          <w:tab w:val="left" w:pos="860"/>
-          <w:tab w:val="left" w:pos="861"/>
-        </w:tabs>
-        <w:spacing w:line="245" w:lineRule="exact"/>
-        <w:rPr>
-          <w:rFonts w:ascii="Symbol" w:hAnsi="Symbol"/>
-          <w:sz w:val="20"/>
-        </w:rPr>
-      </w:pPr>
-      <w:r>
-        <w:rPr>
-          <w:sz w:val="20"/>
-        </w:rPr>
-        <w:t>Designed</w:t>
-      </w:r>
-      <w:r>
-        <w:rPr>
-          <w:sz w:val="20"/>
-        </w:rPr>
-        <w:t xml:space="preserve"> in-house water purifier and filter inventory management system.</w:t>
-      </w:r>
-    </w:p>
-    <w:p>
-      <w:pPr>
-        <w:pStyle w:val="ListParagraph"/>
-        <w:numPr>
-          <w:ilvl w:val="0"/>
-          <w:numId w:val="1"/>
-        </w:numPr>
-        <w:tabs>
-          <w:tab w:val="left" w:pos="860"/>
-          <w:tab w:val="left" w:pos="861"/>
-        </w:tabs>
-        <w:spacing w:line="245" w:lineRule="exact"/>
-        <w:rPr>
-          <w:rFonts w:ascii="Symbol" w:hAnsi="Symbol"/>
-          <w:sz w:val="20"/>
-        </w:rPr>
-      </w:pPr>
-      <w:r>
-        <w:rPr>
-          <w:sz w:val="20"/>
-        </w:rPr>
-        <w:t>Increase</w:t>
-      </w:r>
-      <w:r>
-        <w:rPr>
-          <w:sz w:val="20"/>
-        </w:rPr>
-        <w:t>d</w:t>
-      </w:r>
-      <w:r>
-        <w:rPr>
-          <w:sz w:val="20"/>
-        </w:rPr>
-        <w:t xml:space="preserve"> work accuracy and efficiency by 10% through the development of an automated maintenance service scheduler module.</w:t>
-      </w:r>
-    </w:p>
-    <w:p>
-      <w:pPr>
-        <w:pStyle w:val="ListParagraph"/>
-        <w:numPr>
-          <w:ilvl w:val="0"/>
-          <w:numId w:val="1"/>
-        </w:numPr>
-        <w:tabs>
-          <w:tab w:val="left" w:pos="860"/>
-          <w:tab w:val="left" w:pos="861"/>
-        </w:tabs>
-        <w:spacing w:line="245" w:lineRule="exact"/>
-        <w:rPr>
-          <w:rFonts w:ascii="Symbol" w:hAnsi="Symbol"/>
-          <w:sz w:val="20"/>
-        </w:rPr>
-      </w:pPr>
-      <w:r>
-        <w:rPr>
-          <w:spacing w:val="-2"/>
-          <w:sz w:val="20"/>
-        </w:rPr>
-        <w:t xml:space="preserve">Implemented </w:t>
-      </w:r>
-      <w:r>
-        <w:rPr>
-          <w:spacing w:val="-2"/>
-          <w:sz w:val="20"/>
-        </w:rPr>
-        <w:t>1</w:t>
-      </w:r>
-      <w:r>
-        <w:rPr>
-          <w:spacing w:val="-2"/>
-          <w:sz w:val="20"/>
-        </w:rPr>
-        <w:t>0+ responsive web applications.</w:t>
       </w:r>
     </w:p>
     <w:p>
@@ -2186,7 +2272,7 @@
           </mc:Choice>
           <mc:Fallback>
             <w:pict>
-              <v:rect w14:anchorId="7BA1AC36" id="Rectangle 3" o:spid="_x0000_s1026" style="position:absolute;margin-left:36pt;margin-top:22.7pt;width:540pt;height:.45pt;z-index:-15725056;visibility:visible;mso-wrap-style:square;mso-width-percent:0;mso-height-percent:0;mso-wrap-distance-left:0;mso-wrap-distance-top:0;mso-wrap-distance-right:0;mso-wrap-distance-bottom:0;mso-position-horizontal:absolute;mso-position-horizontal-relative:page;mso-position-vertical:absolute;mso-position-vertical-relative:text;mso-width-percent:0;mso-height-percent:0;mso-width-relative:page;mso-height-relative:page;v-text-anchor:top" o:gfxdata="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" fillcolor="black" stroked="f">
+              <v:rect w14:anchorId="65CFC8CD" id="Rectangle 3" o:spid="_x0000_s1026" style="position:absolute;margin-left:36pt;margin-top:22.7pt;width:540pt;height:.45pt;z-index:-15725056;visibility:visible;mso-wrap-style:square;mso-width-percent:0;mso-height-percent:0;mso-wrap-distance-left:0;mso-wrap-distance-top:0;mso-wrap-distance-right:0;mso-wrap-distance-bottom:0;mso-position-horizontal:absolute;mso-position-horizontal-relative:page;mso-position-vertical:absolute;mso-position-vertical-relative:text;mso-width-percent:0;mso-height-percent:0;mso-width-relative:page;mso-height-relative:page;v-text-anchor:top" o:gfxdata="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" fillcolor="black" stroked="f">
                 <w10:wrap type="topAndBottom" anchorx="page"/>
               </v:rect>
             </w:pict>

</xml_diff>